<commit_message>
update deployment instruction file
</commit_message>
<xml_diff>
--- a/deployment_guidance/Deployment_instruction.docx
+++ b/deployment_guidance/Deployment_instruction.docx
@@ -8,7 +8,7 @@
         <w:ind w:left="284" w:firstLine="0"/>
         <w:jc w:val="center"/>
         <w:rPr>
-          <w:rFonts w:ascii="Times New Roman" w:cs="Times New Roman" w:eastAsia="Times New Roman" w:hAnsi="Times New Roman"/>
+          <w:rFonts w:ascii="Roboto" w:cs="Roboto" w:eastAsia="Roboto" w:hAnsi="Roboto"/>
           <w:b w:val="1"/>
           <w:sz w:val="32"/>
           <w:szCs w:val="32"/>
@@ -16,7 +16,7 @@
       </w:pPr>
       <w:r>
         <w:rPr>
-          <w:rFonts w:ascii="Times New Roman" w:cs="Times New Roman" w:eastAsia="Times New Roman" w:hAnsi="Times New Roman"/>
+          <w:rFonts w:ascii="Roboto" w:cs="Roboto" w:eastAsia="Roboto" w:hAnsi="Roboto"/>
           <w:b w:val="1"/>
           <w:sz w:val="32"/>
           <w:szCs w:val="32"/>
@@ -26,7 +26,7 @@
       </w:r>
       <w:r>
         <w:rPr>
-          <w:rFonts w:ascii="Times New Roman" w:cs="Times New Roman" w:eastAsia="Times New Roman" w:hAnsi="Times New Roman"/>
+          <w:rFonts w:ascii="Roboto" w:cs="Roboto" w:eastAsia="Roboto" w:hAnsi="Roboto"/>
           <w:b w:val="1"/>
           <w:sz w:val="32"/>
           <w:szCs w:val="32"/>
@@ -36,7 +36,7 @@
       </w:r>
       <w:r>
         <w:rPr>
-          <w:rFonts w:ascii="Times New Roman" w:cs="Times New Roman" w:eastAsia="Times New Roman" w:hAnsi="Times New Roman"/>
+          <w:rFonts w:ascii="Roboto" w:cs="Roboto" w:eastAsia="Roboto" w:hAnsi="Roboto"/>
           <w:b w:val="1"/>
           <w:sz w:val="32"/>
           <w:szCs w:val="32"/>
@@ -48,9 +48,9 @@
     <w:p>
       <w:pPr>
         <w:rPr>
-          <w:rFonts w:ascii="Times New Roman" w:cs="Times New Roman" w:eastAsia="Times New Roman" w:hAnsi="Times New Roman"/>
+          <w:rFonts w:ascii="Roboto" w:cs="Roboto" w:eastAsia="Roboto" w:hAnsi="Roboto"/>
           <w:i w:val="1"/>
-          <w:color w:val="2e75b5"/>
+          <w:color w:val="0000ff"/>
           <w:sz w:val="24"/>
           <w:szCs w:val="24"/>
         </w:rPr>
@@ -59,7 +59,9 @@
       <w:bookmarkEnd w:id="0"/>
       <w:r>
         <w:rPr>
+          <w:rFonts w:ascii="Roboto" w:cs="Roboto" w:eastAsia="Roboto" w:hAnsi="Roboto"/>
           <w:i w:val="1"/>
+          <w:color w:val="0000ff"/>
           <w:rtl w:val="0"/>
         </w:rPr>
         <w:t xml:space="preserve">*Примечание: Проект написан в Eclipse IDE for Enterprise Java and Web Developers Version: 2021-09 (4.21.0), использовались Java 11 JRE/JDK ,Tomcat Server v. 8.5, СУБД MySQL Community Server 8.0.27, поэтому для развертывания окружения понадобятся все данные инструменты.</w:t>
@@ -73,12 +75,15 @@
     <w:p>
       <w:pPr>
         <w:pStyle w:val="Heading3"/>
-        <w:rPr/>
+        <w:rPr>
+          <w:rFonts w:ascii="Roboto" w:cs="Roboto" w:eastAsia="Roboto" w:hAnsi="Roboto"/>
+        </w:rPr>
       </w:pPr>
       <w:bookmarkStart w:colFirst="0" w:colLast="0" w:name="_vzna5v5gjg09" w:id="1"/>
       <w:bookmarkEnd w:id="1"/>
       <w:r>
         <w:rPr>
+          <w:rFonts w:ascii="Roboto" w:cs="Roboto" w:eastAsia="Roboto" w:hAnsi="Roboto"/>
           <w:rtl w:val="0"/>
         </w:rPr>
         <w:t xml:space="preserve">Установка Eclipse IDE for Enterprise Java and Web Developers</w:t>
@@ -86,10 +91,13 @@
     </w:p>
     <w:p>
       <w:pPr>
-        <w:rPr/>
-      </w:pPr>
-      <w:r>
-        <w:rPr>
+        <w:rPr>
+          <w:rFonts w:ascii="Roboto" w:cs="Roboto" w:eastAsia="Roboto" w:hAnsi="Roboto"/>
+        </w:rPr>
+      </w:pPr>
+      <w:r>
+        <w:rPr>
+          <w:rFonts w:ascii="Roboto" w:cs="Roboto" w:eastAsia="Roboto" w:hAnsi="Roboto"/>
           <w:rtl w:val="0"/>
         </w:rPr>
         <w:t xml:space="preserve">Для установки Eclipse IDE необходимо перейти по ссылке </w:t>
@@ -97,6 +105,7 @@
       <w:hyperlink r:id="rId6">
         <w:r>
           <w:rPr>
+            <w:rFonts w:ascii="Roboto" w:cs="Roboto" w:eastAsia="Roboto" w:hAnsi="Roboto"/>
             <w:color w:val="1155cc"/>
             <w:u w:val="single"/>
             <w:rtl w:val="0"/>
@@ -106,6 +115,7 @@
       </w:hyperlink>
       <w:r>
         <w:rPr>
+          <w:rFonts w:ascii="Roboto" w:cs="Roboto" w:eastAsia="Roboto" w:hAnsi="Roboto"/>
           <w:rtl w:val="0"/>
         </w:rPr>
         <w:t xml:space="preserve"> и следовать инструкциям по установке.</w:t>
@@ -114,12 +124,15 @@
     <w:p>
       <w:pPr>
         <w:pStyle w:val="Heading3"/>
-        <w:rPr/>
+        <w:rPr>
+          <w:rFonts w:ascii="Roboto" w:cs="Roboto" w:eastAsia="Roboto" w:hAnsi="Roboto"/>
+        </w:rPr>
       </w:pPr>
       <w:bookmarkStart w:colFirst="0" w:colLast="0" w:name="_ccjyldl49jr6" w:id="2"/>
       <w:bookmarkEnd w:id="2"/>
       <w:r>
         <w:rPr>
+          <w:rFonts w:ascii="Roboto" w:cs="Roboto" w:eastAsia="Roboto" w:hAnsi="Roboto"/>
           <w:rtl w:val="0"/>
         </w:rPr>
         <w:t xml:space="preserve">Установка Tomcat Server</w:t>
@@ -127,10 +140,13 @@
     </w:p>
     <w:p>
       <w:pPr>
-        <w:rPr/>
-      </w:pPr>
-      <w:r>
-        <w:rPr>
+        <w:rPr>
+          <w:rFonts w:ascii="Roboto" w:cs="Roboto" w:eastAsia="Roboto" w:hAnsi="Roboto"/>
+        </w:rPr>
+      </w:pPr>
+      <w:r>
+        <w:rPr>
+          <w:rFonts w:ascii="Roboto" w:cs="Roboto" w:eastAsia="Roboto" w:hAnsi="Roboto"/>
           <w:rtl w:val="0"/>
         </w:rPr>
         <w:t xml:space="preserve">Важно установить версию Tomcat Server 9.0 </w:t>
@@ -138,6 +154,7 @@
       <w:hyperlink r:id="rId7">
         <w:r>
           <w:rPr>
+            <w:rFonts w:ascii="Roboto" w:cs="Roboto" w:eastAsia="Roboto" w:hAnsi="Roboto"/>
             <w:color w:val="1155cc"/>
             <w:u w:val="single"/>
             <w:rtl w:val="0"/>
@@ -147,6 +164,7 @@
       </w:hyperlink>
       <w:r>
         <w:rPr>
+          <w:rFonts w:ascii="Roboto" w:cs="Roboto" w:eastAsia="Roboto" w:hAnsi="Roboto"/>
           <w:rtl w:val="0"/>
         </w:rPr>
         <w:t xml:space="preserve"> либо любую из более ранних версий, поддерживающих Java Servlet API. </w:t>
@@ -155,12 +173,15 @@
     <w:p>
       <w:pPr>
         <w:pStyle w:val="Heading3"/>
-        <w:rPr/>
+        <w:rPr>
+          <w:rFonts w:ascii="Roboto" w:cs="Roboto" w:eastAsia="Roboto" w:hAnsi="Roboto"/>
+        </w:rPr>
       </w:pPr>
       <w:bookmarkStart w:colFirst="0" w:colLast="0" w:name="_d1y4334wmcta" w:id="3"/>
       <w:bookmarkEnd w:id="3"/>
       <w:r>
         <w:rPr>
+          <w:rFonts w:ascii="Roboto" w:cs="Roboto" w:eastAsia="Roboto" w:hAnsi="Roboto"/>
           <w:rtl w:val="0"/>
         </w:rPr>
         <w:t xml:space="preserve">Установка MySQL Community Server последней версии</w:t>
@@ -168,10 +189,13 @@
     </w:p>
     <w:p>
       <w:pPr>
-        <w:rPr/>
-      </w:pPr>
-      <w:r>
-        <w:rPr>
+        <w:rPr>
+          <w:rFonts w:ascii="Roboto" w:cs="Roboto" w:eastAsia="Roboto" w:hAnsi="Roboto"/>
+        </w:rPr>
+      </w:pPr>
+      <w:r>
+        <w:rPr>
+          <w:rFonts w:ascii="Roboto" w:cs="Roboto" w:eastAsia="Roboto" w:hAnsi="Roboto"/>
           <w:rtl w:val="0"/>
         </w:rPr>
         <w:t xml:space="preserve">Для установки последней версии  MySQL Community Server необходимо перейти по ссылке и скачать установщик </w:t>
@@ -179,6 +203,7 @@
       <w:hyperlink r:id="rId8">
         <w:r>
           <w:rPr>
+            <w:rFonts w:ascii="Roboto" w:cs="Roboto" w:eastAsia="Roboto" w:hAnsi="Roboto"/>
             <w:color w:val="1155cc"/>
             <w:u w:val="single"/>
             <w:rtl w:val="0"/>
@@ -188,6 +213,7 @@
       </w:hyperlink>
       <w:r>
         <w:rPr>
+          <w:rFonts w:ascii="Roboto" w:cs="Roboto" w:eastAsia="Roboto" w:hAnsi="Roboto"/>
           <w:rtl w:val="0"/>
         </w:rPr>
         <w:t xml:space="preserve"> для ОС Windows, либо воспользоваться руководством по установке на другие платформы </w:t>
@@ -195,6 +221,7 @@
       <w:hyperlink r:id="rId9">
         <w:r>
           <w:rPr>
+            <w:rFonts w:ascii="Roboto" w:cs="Roboto" w:eastAsia="Roboto" w:hAnsi="Roboto"/>
             <w:color w:val="1155cc"/>
             <w:u w:val="single"/>
             <w:rtl w:val="0"/>
@@ -210,7 +237,9 @@
     </w:p>
     <w:p>
       <w:pPr>
-        <w:rPr/>
+        <w:rPr>
+          <w:rFonts w:ascii="Roboto" w:cs="Roboto" w:eastAsia="Roboto" w:hAnsi="Roboto"/>
+        </w:rPr>
       </w:pPr>
       <w:r>
         <w:rPr>
@@ -221,24 +250,29 @@
     <w:p>
       <w:pPr>
         <w:pStyle w:val="Heading3"/>
-        <w:rPr/>
+        <w:rPr>
+          <w:rFonts w:ascii="Roboto" w:cs="Roboto" w:eastAsia="Roboto" w:hAnsi="Roboto"/>
+        </w:rPr>
       </w:pPr>
       <w:bookmarkStart w:colFirst="0" w:colLast="0" w:name="_b7erhsqpb58f" w:id="4"/>
       <w:bookmarkEnd w:id="4"/>
       <w:r>
         <w:rPr>
+          <w:rFonts w:ascii="Roboto" w:cs="Roboto" w:eastAsia="Roboto" w:hAnsi="Roboto"/>
           <w:rtl w:val="0"/>
         </w:rPr>
         <w:t xml:space="preserve">Импорт базы данных из файла </w:t>
       </w:r>
       <w:r>
         <w:rPr>
+          <w:rFonts w:ascii="Roboto" w:cs="Roboto" w:eastAsia="Roboto" w:hAnsi="Roboto"/>
           <w:rtl w:val="0"/>
         </w:rPr>
         <w:t xml:space="preserve">dumpBD</w:t>
       </w:r>
       <w:r>
         <w:rPr>
+          <w:rFonts w:ascii="Roboto" w:cs="Roboto" w:eastAsia="Roboto" w:hAnsi="Roboto"/>
           <w:rtl w:val="0"/>
         </w:rPr>
         <w:t xml:space="preserve">.sql</w:t>
@@ -246,20 +280,25 @@
     </w:p>
     <w:p>
       <w:pPr>
-        <w:rPr/>
-      </w:pPr>
-      <w:r>
-        <w:rPr>
-          <w:rtl w:val="0"/>
-        </w:rPr>
-      </w:r>
-    </w:p>
-    <w:p>
-      <w:pPr>
-        <w:rPr/>
-      </w:pPr>
-      <w:r>
-        <w:rPr>
+        <w:rPr>
+          <w:rFonts w:ascii="Roboto" w:cs="Roboto" w:eastAsia="Roboto" w:hAnsi="Roboto"/>
+        </w:rPr>
+      </w:pPr>
+      <w:r>
+        <w:rPr>
+          <w:rtl w:val="0"/>
+        </w:rPr>
+      </w:r>
+    </w:p>
+    <w:p>
+      <w:pPr>
+        <w:rPr>
+          <w:rFonts w:ascii="Roboto" w:cs="Roboto" w:eastAsia="Roboto" w:hAnsi="Roboto"/>
+        </w:rPr>
+      </w:pPr>
+      <w:r>
+        <w:rPr>
+          <w:rFonts w:ascii="Roboto" w:cs="Roboto" w:eastAsia="Roboto" w:hAnsi="Roboto"/>
           <w:rtl w:val="0"/>
         </w:rPr>
         <w:t xml:space="preserve">Для импорта базы данных необходимо (для ОС Windows):</w:t>
@@ -269,12 +308,16 @@
       <w:pPr>
         <w:numPr>
           <w:ilvl w:val="0"/>
-          <w:numId w:val="1"/>
+          <w:numId w:val="4"/>
         </w:numPr>
         <w:ind w:left="720" w:hanging="360"/>
-      </w:pPr>
-      <w:r>
-        <w:rPr>
+        <w:rPr>
+          <w:rFonts w:ascii="Roboto" w:cs="Roboto" w:eastAsia="Roboto" w:hAnsi="Roboto"/>
+        </w:rPr>
+      </w:pPr>
+      <w:r>
+        <w:rPr>
+          <w:rFonts w:ascii="Roboto" w:cs="Roboto" w:eastAsia="Roboto" w:hAnsi="Roboto"/>
           <w:rtl w:val="0"/>
         </w:rPr>
         <w:t xml:space="preserve">Запустить командную строку от имени действующего пользователя через окно «Выполнить», нажмите на клавиатуре сочетание Windows+R, и в открывшейся строке пропишите команду cmd, после чего командная строка откроется. </w:t>
@@ -289,12 +332,16 @@
       <w:pPr>
         <w:numPr>
           <w:ilvl w:val="0"/>
-          <w:numId w:val="1"/>
+          <w:numId w:val="4"/>
         </w:numPr>
         <w:ind w:left="720" w:hanging="360"/>
-      </w:pPr>
-      <w:r>
-        <w:rPr>
+        <w:rPr>
+          <w:rFonts w:ascii="Roboto" w:cs="Roboto" w:eastAsia="Roboto" w:hAnsi="Roboto"/>
+        </w:rPr>
+      </w:pPr>
+      <w:r>
+        <w:rPr>
+          <w:rFonts w:ascii="Roboto" w:cs="Roboto" w:eastAsia="Roboto" w:hAnsi="Roboto"/>
           <w:rtl w:val="0"/>
         </w:rPr>
         <w:t xml:space="preserve">Изменить текущую директорию на директорию с установленным MySQL Server командой</w:t>
@@ -304,7 +351,7 @@
       <w:pPr>
         <w:ind w:left="720" w:firstLine="0"/>
         <w:rPr>
-          <w:rFonts w:ascii="Courier New" w:cs="Courier New" w:eastAsia="Courier New" w:hAnsi="Courier New"/>
+          <w:rFonts w:ascii="Roboto" w:cs="Roboto" w:eastAsia="Roboto" w:hAnsi="Roboto"/>
           <w:b w:val="1"/>
           <w:color w:val="ffffff"/>
           <w:sz w:val="20"/>
@@ -313,7 +360,7 @@
       </w:pPr>
       <w:r>
         <w:rPr>
-          <w:rFonts w:ascii="Courier New" w:cs="Courier New" w:eastAsia="Courier New" w:hAnsi="Courier New"/>
+          <w:rFonts w:ascii="Roboto" w:cs="Roboto" w:eastAsia="Roboto" w:hAnsi="Roboto"/>
           <w:color w:val="ffffff"/>
           <w:sz w:val="18"/>
           <w:szCs w:val="18"/>
@@ -332,12 +379,16 @@
       <w:pPr>
         <w:numPr>
           <w:ilvl w:val="0"/>
-          <w:numId w:val="1"/>
+          <w:numId w:val="4"/>
         </w:numPr>
         <w:ind w:left="720" w:hanging="360"/>
-      </w:pPr>
-      <w:r>
-        <w:rPr>
+        <w:rPr>
+          <w:rFonts w:ascii="Roboto" w:cs="Roboto" w:eastAsia="Roboto" w:hAnsi="Roboto"/>
+        </w:rPr>
+      </w:pPr>
+      <w:r>
+        <w:rPr>
+          <w:rFonts w:ascii="Roboto" w:cs="Roboto" w:eastAsia="Roboto" w:hAnsi="Roboto"/>
           <w:rtl w:val="0"/>
         </w:rPr>
         <w:t xml:space="preserve">Войти на сервер MySQL командой</w:t>
@@ -347,7 +398,7 @@
       <w:pPr>
         <w:ind w:left="720" w:firstLine="0"/>
         <w:rPr>
-          <w:rFonts w:ascii="Courier New" w:cs="Courier New" w:eastAsia="Courier New" w:hAnsi="Courier New"/>
+          <w:rFonts w:ascii="Roboto" w:cs="Roboto" w:eastAsia="Roboto" w:hAnsi="Roboto"/>
           <w:color w:val="ffffff"/>
           <w:sz w:val="18"/>
           <w:szCs w:val="18"/>
@@ -356,7 +407,7 @@
       </w:pPr>
       <w:r>
         <w:rPr>
-          <w:rFonts w:ascii="Courier New" w:cs="Courier New" w:eastAsia="Courier New" w:hAnsi="Courier New"/>
+          <w:rFonts w:ascii="Roboto" w:cs="Roboto" w:eastAsia="Roboto" w:hAnsi="Roboto"/>
           <w:color w:val="ffffff"/>
           <w:sz w:val="18"/>
           <w:szCs w:val="18"/>
@@ -368,10 +419,13 @@
     </w:p>
     <w:p>
       <w:pPr>
-        <w:rPr/>
-      </w:pPr>
-      <w:r>
-        <w:rPr>
+        <w:rPr>
+          <w:rFonts w:ascii="Roboto" w:cs="Roboto" w:eastAsia="Roboto" w:hAnsi="Roboto"/>
+        </w:rPr>
+      </w:pPr>
+      <w:r>
+        <w:rPr>
+          <w:rFonts w:ascii="Roboto" w:cs="Roboto" w:eastAsia="Roboto" w:hAnsi="Roboto"/>
           <w:rtl w:val="0"/>
         </w:rPr>
         <w:t xml:space="preserve">где ********** - это ваш пароль пользователя для доступа к базе данных </w:t>
@@ -380,7 +434,9 @@
     <w:p>
       <w:pPr>
         <w:ind w:left="0" w:firstLine="0"/>
-        <w:rPr/>
+        <w:rPr>
+          <w:rFonts w:ascii="Roboto" w:cs="Roboto" w:eastAsia="Roboto" w:hAnsi="Roboto"/>
+        </w:rPr>
       </w:pPr>
       <w:r>
         <w:rPr>
@@ -392,19 +448,20 @@
       <w:pPr>
         <w:numPr>
           <w:ilvl w:val="0"/>
-          <w:numId w:val="1"/>
+          <w:numId w:val="4"/>
         </w:numPr>
         <w:ind w:left="720" w:hanging="360"/>
       </w:pPr>
       <w:r>
         <w:rPr>
+          <w:rFonts w:ascii="Roboto" w:cs="Roboto" w:eastAsia="Roboto" w:hAnsi="Roboto"/>
           <w:rtl w:val="0"/>
         </w:rPr>
         <w:t xml:space="preserve">Создать базу данных командой </w:t>
       </w:r>
       <w:r>
         <w:rPr>
-          <w:rFonts w:ascii="Courier New" w:cs="Courier New" w:eastAsia="Courier New" w:hAnsi="Courier New"/>
+          <w:rFonts w:ascii="Roboto" w:cs="Roboto" w:eastAsia="Roboto" w:hAnsi="Roboto"/>
           <w:color w:val="ffffff"/>
           <w:sz w:val="18"/>
           <w:szCs w:val="18"/>
@@ -415,7 +472,7 @@
       </w:r>
       <w:r>
         <w:rPr>
-          <w:rFonts w:ascii="Courier New" w:cs="Courier New" w:eastAsia="Courier New" w:hAnsi="Courier New"/>
+          <w:rFonts w:ascii="Roboto" w:cs="Roboto" w:eastAsia="Roboto" w:hAnsi="Roboto"/>
           <w:color w:val="ffffff"/>
           <w:sz w:val="18"/>
           <w:szCs w:val="18"/>
@@ -426,7 +483,7 @@
       </w:r>
       <w:r>
         <w:rPr>
-          <w:rFonts w:ascii="Courier New" w:cs="Courier New" w:eastAsia="Courier New" w:hAnsi="Courier New"/>
+          <w:rFonts w:ascii="Roboto" w:cs="Roboto" w:eastAsia="Roboto" w:hAnsi="Roboto"/>
           <w:color w:val="ffffff"/>
           <w:sz w:val="18"/>
           <w:szCs w:val="18"/>
@@ -444,22 +501,27 @@
     <w:p>
       <w:pPr>
         <w:ind w:left="720" w:firstLine="0"/>
-        <w:rPr/>
-      </w:pPr>
-      <w:r>
-        <w:rPr>
+        <w:rPr>
+          <w:rFonts w:ascii="Roboto" w:cs="Roboto" w:eastAsia="Roboto" w:hAnsi="Roboto"/>
+        </w:rPr>
+      </w:pPr>
+      <w:r>
+        <w:rPr>
+          <w:rFonts w:ascii="Roboto" w:cs="Roboto" w:eastAsia="Roboto" w:hAnsi="Roboto"/>
           <w:rtl w:val="0"/>
         </w:rPr>
         <w:t xml:space="preserve">где </w:t>
       </w:r>
       <w:r>
         <w:rPr>
+          <w:rFonts w:ascii="Roboto" w:cs="Roboto" w:eastAsia="Roboto" w:hAnsi="Roboto"/>
           <w:rtl w:val="0"/>
         </w:rPr>
         <w:t xml:space="preserve">gadgetstore</w:t>
       </w:r>
       <w:r>
         <w:rPr>
+          <w:rFonts w:ascii="Roboto" w:cs="Roboto" w:eastAsia="Roboto" w:hAnsi="Roboto"/>
           <w:rtl w:val="0"/>
         </w:rPr>
         <w:t xml:space="preserve"> - название базы данных </w:t>
@@ -468,7 +530,9 @@
     <w:p>
       <w:pPr>
         <w:ind w:left="720" w:firstLine="0"/>
-        <w:rPr/>
+        <w:rPr>
+          <w:rFonts w:ascii="Roboto" w:cs="Roboto" w:eastAsia="Roboto" w:hAnsi="Roboto"/>
+        </w:rPr>
       </w:pPr>
       <w:r>
         <w:rPr>
@@ -479,15 +543,19 @@
     <w:p>
       <w:pPr>
         <w:ind w:left="0" w:firstLine="0"/>
-        <w:rPr/>
-      </w:pPr>
-      <w:r>
-        <w:rPr/>
+        <w:rPr>
+          <w:rFonts w:ascii="Roboto" w:cs="Roboto" w:eastAsia="Roboto" w:hAnsi="Roboto"/>
+        </w:rPr>
+      </w:pPr>
+      <w:r>
+        <w:rPr>
+          <w:rFonts w:ascii="Roboto" w:cs="Roboto" w:eastAsia="Roboto" w:hAnsi="Roboto"/>
+        </w:rPr>
         <w:drawing>
           <wp:inline distB="114300" distT="114300" distL="114300" distR="114300">
             <wp:extent cx="5731200" cy="2133600"/>
             <wp:effectExtent b="0" l="0" r="0" t="0"/>
-            <wp:docPr id="2" name="image1.png"/>
+            <wp:docPr id="8" name="image1.png"/>
             <a:graphic>
               <a:graphicData uri="http://schemas.openxmlformats.org/drawingml/2006/picture">
                 <pic:pic>
@@ -524,7 +592,9 @@
     </w:p>
     <w:p>
       <w:pPr>
-        <w:rPr/>
+        <w:rPr>
+          <w:rFonts w:ascii="Roboto" w:cs="Roboto" w:eastAsia="Roboto" w:hAnsi="Roboto"/>
+        </w:rPr>
       </w:pPr>
       <w:r>
         <w:rPr>
@@ -536,18 +606,23 @@
       <w:pPr>
         <w:numPr>
           <w:ilvl w:val="0"/>
-          <w:numId w:val="1"/>
+          <w:numId w:val="4"/>
         </w:numPr>
         <w:ind w:left="720" w:hanging="360"/>
-      </w:pPr>
-      <w:r>
-        <w:rPr>
+        <w:rPr>
+          <w:rFonts w:ascii="Roboto" w:cs="Roboto" w:eastAsia="Roboto" w:hAnsi="Roboto"/>
+        </w:rPr>
+      </w:pPr>
+      <w:r>
+        <w:rPr>
+          <w:rFonts w:ascii="Roboto" w:cs="Roboto" w:eastAsia="Roboto" w:hAnsi="Roboto"/>
           <w:rtl w:val="0"/>
         </w:rPr>
         <w:t xml:space="preserve">Вводим команду quit и снова оказываемся в директории</w:t>
       </w:r>
       <w:r>
         <w:rPr>
+          <w:rFonts w:ascii="Roboto" w:cs="Roboto" w:eastAsia="Roboto" w:hAnsi="Roboto"/>
           <w:rtl w:val="0"/>
         </w:rPr>
         <w:t xml:space="preserve"> C:\Program Files\MySQL\MySQL Server 8.0\bin</w:t>
@@ -557,24 +632,30 @@
       <w:pPr>
         <w:numPr>
           <w:ilvl w:val="0"/>
-          <w:numId w:val="1"/>
+          <w:numId w:val="4"/>
         </w:numPr>
         <w:ind w:left="720" w:hanging="360"/>
-      </w:pPr>
-      <w:r>
-        <w:rPr>
+        <w:rPr>
+          <w:rFonts w:ascii="Roboto" w:cs="Roboto" w:eastAsia="Roboto" w:hAnsi="Roboto"/>
+        </w:rPr>
+      </w:pPr>
+      <w:r>
+        <w:rPr>
+          <w:rFonts w:ascii="Roboto" w:cs="Roboto" w:eastAsia="Roboto" w:hAnsi="Roboto"/>
           <w:rtl w:val="0"/>
         </w:rPr>
         <w:t xml:space="preserve">Импортируем данные из файла </w:t>
       </w:r>
       <w:r>
         <w:rPr>
+          <w:rFonts w:ascii="Roboto" w:cs="Roboto" w:eastAsia="Roboto" w:hAnsi="Roboto"/>
           <w:rtl w:val="0"/>
         </w:rPr>
         <w:t xml:space="preserve">dumbDB</w:t>
       </w:r>
       <w:r>
         <w:rPr>
+          <w:rFonts w:ascii="Roboto" w:cs="Roboto" w:eastAsia="Roboto" w:hAnsi="Roboto"/>
           <w:rtl w:val="0"/>
         </w:rPr>
         <w:t xml:space="preserve">.sql в только что созданную базу данных командой </w:t>
@@ -584,7 +665,7 @@
       <w:pPr>
         <w:ind w:left="720" w:firstLine="0"/>
         <w:rPr>
-          <w:rFonts w:ascii="Courier New" w:cs="Courier New" w:eastAsia="Courier New" w:hAnsi="Courier New"/>
+          <w:rFonts w:ascii="Roboto" w:cs="Roboto" w:eastAsia="Roboto" w:hAnsi="Roboto"/>
           <w:color w:val="ffffff"/>
           <w:sz w:val="18"/>
           <w:szCs w:val="18"/>
@@ -593,7 +674,7 @@
       </w:pPr>
       <w:r>
         <w:rPr>
-          <w:rFonts w:ascii="Courier New" w:cs="Courier New" w:eastAsia="Courier New" w:hAnsi="Courier New"/>
+          <w:rFonts w:ascii="Roboto" w:cs="Roboto" w:eastAsia="Roboto" w:hAnsi="Roboto"/>
           <w:color w:val="ffffff"/>
           <w:sz w:val="18"/>
           <w:szCs w:val="18"/>
@@ -604,7 +685,7 @@
       </w:r>
       <w:r>
         <w:rPr>
-          <w:rFonts w:ascii="Courier New" w:cs="Courier New" w:eastAsia="Courier New" w:hAnsi="Courier New"/>
+          <w:rFonts w:ascii="Roboto" w:cs="Roboto" w:eastAsia="Roboto" w:hAnsi="Roboto"/>
           <w:color w:val="ffffff"/>
           <w:sz w:val="18"/>
           <w:szCs w:val="18"/>
@@ -615,7 +696,7 @@
       </w:r>
       <w:r>
         <w:rPr>
-          <w:rFonts w:ascii="Courier New" w:cs="Courier New" w:eastAsia="Courier New" w:hAnsi="Courier New"/>
+          <w:rFonts w:ascii="Roboto" w:cs="Roboto" w:eastAsia="Roboto" w:hAnsi="Roboto"/>
           <w:color w:val="ffffff"/>
           <w:sz w:val="18"/>
           <w:szCs w:val="18"/>
@@ -627,22 +708,27 @@
     </w:p>
     <w:p>
       <w:pPr>
-        <w:rPr/>
-      </w:pPr>
-      <w:r>
-        <w:rPr>
+        <w:rPr>
+          <w:rFonts w:ascii="Roboto" w:cs="Roboto" w:eastAsia="Roboto" w:hAnsi="Roboto"/>
+        </w:rPr>
+      </w:pPr>
+      <w:r>
+        <w:rPr>
+          <w:rFonts w:ascii="Roboto" w:cs="Roboto" w:eastAsia="Roboto" w:hAnsi="Roboto"/>
           <w:rtl w:val="0"/>
         </w:rPr>
         <w:t xml:space="preserve">где вам нужно прописать свой путь до файла </w:t>
       </w:r>
       <w:r>
         <w:rPr>
+          <w:rFonts w:ascii="Roboto" w:cs="Roboto" w:eastAsia="Roboto" w:hAnsi="Roboto"/>
           <w:rtl w:val="0"/>
         </w:rPr>
         <w:t xml:space="preserve">dumpDB</w:t>
       </w:r>
       <w:r>
         <w:rPr>
+          <w:rFonts w:ascii="Roboto" w:cs="Roboto" w:eastAsia="Roboto" w:hAnsi="Roboto"/>
           <w:rtl w:val="0"/>
         </w:rPr>
         <w:t xml:space="preserve">.sql. После нажатия Enter вам предложено будет ввести пароль. Вы должны получить то, что изображено на рисунке ниже.</w:t>
@@ -650,30 +736,36 @@
     </w:p>
     <w:p>
       <w:pPr>
-        <w:rPr/>
-      </w:pPr>
-      <w:r>
-        <w:rPr>
-          <w:rtl w:val="0"/>
-        </w:rPr>
-      </w:r>
-    </w:p>
-    <w:p>
-      <w:pPr>
-        <w:rPr/>
-      </w:pPr>
-      <w:r>
-        <w:rPr/>
+        <w:rPr>
+          <w:rFonts w:ascii="Roboto" w:cs="Roboto" w:eastAsia="Roboto" w:hAnsi="Roboto"/>
+        </w:rPr>
+      </w:pPr>
+      <w:r>
+        <w:rPr>
+          <w:rtl w:val="0"/>
+        </w:rPr>
+      </w:r>
+    </w:p>
+    <w:p>
+      <w:pPr>
+        <w:rPr>
+          <w:rFonts w:ascii="Roboto" w:cs="Roboto" w:eastAsia="Roboto" w:hAnsi="Roboto"/>
+        </w:rPr>
+      </w:pPr>
+      <w:r>
+        <w:rPr>
+          <w:rFonts w:ascii="Roboto" w:cs="Roboto" w:eastAsia="Roboto" w:hAnsi="Roboto"/>
+        </w:rPr>
         <w:drawing>
           <wp:inline distB="114300" distT="114300" distL="114300" distR="114300">
             <wp:extent cx="5731200" cy="622300"/>
             <wp:effectExtent b="0" l="0" r="0" t="0"/>
-            <wp:docPr id="1" name="image2.png"/>
+            <wp:docPr id="5" name="image4.png"/>
             <a:graphic>
               <a:graphicData uri="http://schemas.openxmlformats.org/drawingml/2006/picture">
                 <pic:pic>
                   <pic:nvPicPr>
-                    <pic:cNvPr id="0" name="image2.png"/>
+                    <pic:cNvPr id="0" name="image4.png"/>
                     <pic:cNvPicPr preferRelativeResize="0"/>
                   </pic:nvPicPr>
                   <pic:blipFill>
@@ -706,7 +798,9 @@
     <w:p>
       <w:pPr>
         <w:ind w:left="720" w:firstLine="0"/>
-        <w:rPr/>
+        <w:rPr>
+          <w:rFonts w:ascii="Roboto" w:cs="Roboto" w:eastAsia="Roboto" w:hAnsi="Roboto"/>
+        </w:rPr>
       </w:pPr>
       <w:r>
         <w:rPr>
@@ -717,14 +811,103 @@
     <w:p>
       <w:pPr>
         <w:ind w:left="720" w:firstLine="0"/>
-        <w:rPr/>
-      </w:pPr>
-      <w:r>
-        <w:rPr>
+        <w:rPr>
+          <w:rFonts w:ascii="Roboto" w:cs="Roboto" w:eastAsia="Roboto" w:hAnsi="Roboto"/>
+        </w:rPr>
+      </w:pPr>
+      <w:r>
+        <w:rPr>
+          <w:rFonts w:ascii="Roboto" w:cs="Roboto" w:eastAsia="Roboto" w:hAnsi="Roboto"/>
           <w:rtl w:val="0"/>
         </w:rPr>
         <w:t xml:space="preserve">База данных проекта создана, заполнена и готова к работе.</w:t>
       </w:r>
+    </w:p>
+    <w:p>
+      <w:pPr>
+        <w:ind w:left="720" w:firstLine="0"/>
+        <w:rPr>
+          <w:rFonts w:ascii="Roboto" w:cs="Roboto" w:eastAsia="Roboto" w:hAnsi="Roboto"/>
+        </w:rPr>
+      </w:pPr>
+      <w:r>
+        <w:rPr>
+          <w:rtl w:val="0"/>
+        </w:rPr>
+      </w:r>
+    </w:p>
+    <w:p>
+      <w:pPr>
+        <w:ind w:left="720" w:firstLine="0"/>
+        <w:rPr>
+          <w:rFonts w:ascii="Roboto" w:cs="Roboto" w:eastAsia="Roboto" w:hAnsi="Roboto"/>
+        </w:rPr>
+      </w:pPr>
+      <w:r>
+        <w:rPr>
+          <w:rFonts w:ascii="Roboto" w:cs="Roboto" w:eastAsia="Roboto" w:hAnsi="Roboto"/>
+          <w:rtl w:val="0"/>
+        </w:rPr>
+        <w:t xml:space="preserve">Схема БД показана на диаграмме</w:t>
+      </w:r>
+    </w:p>
+    <w:p>
+      <w:pPr>
+        <w:ind w:left="720" w:firstLine="0"/>
+        <w:rPr>
+          <w:rFonts w:ascii="Roboto" w:cs="Roboto" w:eastAsia="Roboto" w:hAnsi="Roboto"/>
+        </w:rPr>
+      </w:pPr>
+      <w:r>
+        <w:rPr>
+          <w:rtl w:val="0"/>
+        </w:rPr>
+      </w:r>
+    </w:p>
+    <w:p>
+      <w:pPr>
+        <w:ind w:left="720" w:firstLine="0"/>
+        <w:rPr>
+          <w:rFonts w:ascii="Roboto" w:cs="Roboto" w:eastAsia="Roboto" w:hAnsi="Roboto"/>
+        </w:rPr>
+      </w:pPr>
+      <w:r>
+        <w:rPr>
+          <w:rFonts w:ascii="Roboto" w:cs="Roboto" w:eastAsia="Roboto" w:hAnsi="Roboto"/>
+        </w:rPr>
+        <w:drawing>
+          <wp:inline distB="114300" distT="114300" distL="114300" distR="114300">
+            <wp:extent cx="4559288" cy="4015413"/>
+            <wp:effectExtent b="0" l="0" r="0" t="0"/>
+            <wp:docPr id="1" name="image11.png"/>
+            <a:graphic>
+              <a:graphicData uri="http://schemas.openxmlformats.org/drawingml/2006/picture">
+                <pic:pic>
+                  <pic:nvPicPr>
+                    <pic:cNvPr id="0" name="image11.png"/>
+                    <pic:cNvPicPr preferRelativeResize="0"/>
+                  </pic:nvPicPr>
+                  <pic:blipFill>
+                    <a:blip r:embed="rId12"/>
+                    <a:srcRect b="0" l="0" r="0" t="0"/>
+                    <a:stretch>
+                      <a:fillRect/>
+                    </a:stretch>
+                  </pic:blipFill>
+                  <pic:spPr>
+                    <a:xfrm>
+                      <a:off x="0" y="0"/>
+                      <a:ext cx="4559288" cy="4015413"/>
+                    </a:xfrm>
+                    <a:prstGeom prst="rect"/>
+                    <a:ln/>
+                  </pic:spPr>
+                </pic:pic>
+              </a:graphicData>
+            </a:graphic>
+          </wp:inline>
+        </w:drawing>
+      </w:r>
       <w:r>
         <w:rPr>
           <w:rtl w:val="0"/>
@@ -734,40 +917,711 @@
     <w:p>
       <w:pPr>
         <w:pStyle w:val="Heading3"/>
-        <w:rPr/>
-      </w:pPr>
-      <w:bookmarkStart w:colFirst="0" w:colLast="0" w:name="_5s1rd0xldh82" w:id="5"/>
+        <w:spacing w:after="40" w:before="0" w:lineRule="auto"/>
+        <w:rPr>
+          <w:rFonts w:ascii="Roboto" w:cs="Roboto" w:eastAsia="Roboto" w:hAnsi="Roboto"/>
+        </w:rPr>
+      </w:pPr>
+      <w:bookmarkStart w:colFirst="0" w:colLast="0" w:name="_bjvchwo6tyjf" w:id="5"/>
       <w:bookmarkEnd w:id="5"/>
       <w:r>
         <w:rPr>
           <w:rtl w:val="0"/>
         </w:rPr>
-        <w:t xml:space="preserve">Запуск проекта из Eclipse IDE</w:t>
-      </w:r>
-    </w:p>
-    <w:p>
-      <w:pPr>
-        <w:rPr/>
-      </w:pPr>
-      <w:r>
-        <w:rPr>
-          <w:rtl w:val="0"/>
-        </w:rPr>
-      </w:r>
-    </w:p>
-    <w:p>
-      <w:pPr>
-        <w:rPr/>
-      </w:pPr>
-      <w:r>
-        <w:rPr>
-          <w:rtl w:val="0"/>
-        </w:rPr>
-      </w:r>
-    </w:p>
-    <w:p>
-      <w:pPr>
-        <w:rPr>
+      </w:r>
+    </w:p>
+    <w:p>
+      <w:pPr>
+        <w:pStyle w:val="Heading3"/>
+        <w:spacing w:after="40" w:before="0" w:lineRule="auto"/>
+        <w:rPr>
+          <w:rFonts w:ascii="Roboto" w:cs="Roboto" w:eastAsia="Roboto" w:hAnsi="Roboto"/>
+        </w:rPr>
+      </w:pPr>
+      <w:bookmarkStart w:colFirst="0" w:colLast="0" w:name="_90fudjdqzweu" w:id="6"/>
+      <w:bookmarkEnd w:id="6"/>
+      <w:r>
+        <w:rPr>
+          <w:rFonts w:ascii="Roboto" w:cs="Roboto" w:eastAsia="Roboto" w:hAnsi="Roboto"/>
+          <w:rtl w:val="0"/>
+        </w:rPr>
+        <w:t xml:space="preserve">Импорт проекта из удаленного репозитория</w:t>
+      </w:r>
+    </w:p>
+    <w:p>
+      <w:pPr>
+        <w:numPr>
+          <w:ilvl w:val="0"/>
+          <w:numId w:val="3"/>
+        </w:numPr>
+        <w:ind w:left="720" w:hanging="360"/>
+        <w:rPr>
+          <w:rFonts w:ascii="Roboto" w:cs="Roboto" w:eastAsia="Roboto" w:hAnsi="Roboto"/>
+        </w:rPr>
+      </w:pPr>
+      <w:r>
+        <w:rPr>
+          <w:rFonts w:ascii="Roboto" w:cs="Roboto" w:eastAsia="Roboto" w:hAnsi="Roboto"/>
+          <w:rtl w:val="0"/>
+        </w:rPr>
+        <w:t xml:space="preserve">Запустите Eclipse IDE на своем компьютере и выполните команду File -&gt; Import -&gt; Git -&gt; Projects from Git (with smart import)</w:t>
+      </w:r>
+    </w:p>
+    <w:p>
+      <w:pPr>
+        <w:ind w:left="720" w:firstLine="0"/>
+        <w:rPr>
+          <w:rFonts w:ascii="Roboto" w:cs="Roboto" w:eastAsia="Roboto" w:hAnsi="Roboto"/>
+        </w:rPr>
+      </w:pPr>
+      <w:r>
+        <w:rPr>
+          <w:rFonts w:ascii="Roboto" w:cs="Roboto" w:eastAsia="Roboto" w:hAnsi="Roboto"/>
+        </w:rPr>
+        <w:drawing>
+          <wp:inline distB="114300" distT="114300" distL="114300" distR="114300">
+            <wp:extent cx="3081338" cy="1860125"/>
+            <wp:effectExtent b="0" l="0" r="0" t="0"/>
+            <wp:docPr id="12" name="image10.png"/>
+            <a:graphic>
+              <a:graphicData uri="http://schemas.openxmlformats.org/drawingml/2006/picture">
+                <pic:pic>
+                  <pic:nvPicPr>
+                    <pic:cNvPr id="0" name="image10.png"/>
+                    <pic:cNvPicPr preferRelativeResize="0"/>
+                  </pic:nvPicPr>
+                  <pic:blipFill>
+                    <a:blip r:embed="rId13"/>
+                    <a:srcRect b="0" l="0" r="0" t="0"/>
+                    <a:stretch>
+                      <a:fillRect/>
+                    </a:stretch>
+                  </pic:blipFill>
+                  <pic:spPr>
+                    <a:xfrm>
+                      <a:off x="0" y="0"/>
+                      <a:ext cx="3081338" cy="1860125"/>
+                    </a:xfrm>
+                    <a:prstGeom prst="rect"/>
+                    <a:ln/>
+                  </pic:spPr>
+                </pic:pic>
+              </a:graphicData>
+            </a:graphic>
+          </wp:inline>
+        </w:drawing>
+      </w:r>
+      <w:r>
+        <w:rPr>
+          <w:rtl w:val="0"/>
+        </w:rPr>
+      </w:r>
+    </w:p>
+    <w:p>
+      <w:pPr>
+        <w:numPr>
+          <w:ilvl w:val="0"/>
+          <w:numId w:val="3"/>
+        </w:numPr>
+        <w:spacing w:after="0" w:afterAutospacing="0" w:before="460" w:lineRule="auto"/>
+        <w:ind w:left="720" w:hanging="360"/>
+      </w:pPr>
+      <w:r>
+        <w:rPr>
+          <w:rFonts w:ascii="Roboto" w:cs="Roboto" w:eastAsia="Roboto" w:hAnsi="Roboto"/>
+          <w:rtl w:val="0"/>
+        </w:rPr>
+        <w:t xml:space="preserve">Выберите </w:t>
+      </w:r>
+      <w:r>
+        <w:rPr>
+          <w:rFonts w:ascii="Roboto" w:cs="Roboto" w:eastAsia="Roboto" w:hAnsi="Roboto"/>
+          <w:b w:val="1"/>
+          <w:rtl w:val="0"/>
+        </w:rPr>
+        <w:t xml:space="preserve">Clone URI</w:t>
+      </w:r>
+      <w:r>
+        <w:rPr>
+          <w:rFonts w:ascii="Roboto" w:cs="Roboto" w:eastAsia="Roboto" w:hAnsi="Roboto"/>
+          <w:rtl w:val="0"/>
+        </w:rPr>
+        <w:t xml:space="preserve">, чтобы клонировать удаленный репозиторий.</w:t>
+      </w:r>
+    </w:p>
+    <w:p>
+      <w:pPr>
+        <w:numPr>
+          <w:ilvl w:val="0"/>
+          <w:numId w:val="3"/>
+        </w:numPr>
+        <w:ind w:left="720" w:hanging="360"/>
+        <w:rPr>
+          <w:u w:val="none"/>
+        </w:rPr>
+      </w:pPr>
+      <w:r>
+        <w:rPr>
+          <w:rFonts w:ascii="Roboto" w:cs="Roboto" w:eastAsia="Roboto" w:hAnsi="Roboto"/>
+          <w:rtl w:val="0"/>
+        </w:rPr>
+        <w:t xml:space="preserve">Нажмите </w:t>
+      </w:r>
+      <w:r>
+        <w:rPr>
+          <w:rFonts w:ascii="Roboto" w:cs="Roboto" w:eastAsia="Roboto" w:hAnsi="Roboto"/>
+          <w:b w:val="1"/>
+          <w:rtl w:val="0"/>
+        </w:rPr>
+        <w:t xml:space="preserve">Next</w:t>
+      </w:r>
+    </w:p>
+    <w:p>
+      <w:pPr>
+        <w:numPr>
+          <w:ilvl w:val="0"/>
+          <w:numId w:val="3"/>
+        </w:numPr>
+        <w:ind w:left="720" w:hanging="360"/>
+        <w:rPr>
+          <w:rFonts w:ascii="Roboto" w:cs="Roboto" w:eastAsia="Roboto" w:hAnsi="Roboto"/>
+        </w:rPr>
+      </w:pPr>
+      <w:r>
+        <w:rPr>
+          <w:rFonts w:ascii="Roboto" w:cs="Roboto" w:eastAsia="Roboto" w:hAnsi="Roboto"/>
+          <w:rtl w:val="0"/>
+        </w:rPr>
+        <w:t xml:space="preserve">Задайте расположение удаленного репозитория:</w:t>
+      </w:r>
+    </w:p>
+    <w:p>
+      <w:pPr>
+        <w:ind w:left="720" w:firstLine="0"/>
+        <w:rPr>
+          <w:rFonts w:ascii="Roboto" w:cs="Roboto" w:eastAsia="Roboto" w:hAnsi="Roboto"/>
+        </w:rPr>
+      </w:pPr>
+      <w:r>
+        <w:rPr>
+          <w:rFonts w:ascii="Roboto" w:cs="Roboto" w:eastAsia="Roboto" w:hAnsi="Roboto"/>
+          <w:rtl w:val="0"/>
+        </w:rPr>
+        <w:t xml:space="preserve">а) В поле </w:t>
+      </w:r>
+      <w:r>
+        <w:rPr>
+          <w:rFonts w:ascii="Roboto" w:cs="Roboto" w:eastAsia="Roboto" w:hAnsi="Roboto"/>
+          <w:b w:val="1"/>
+          <w:rtl w:val="0"/>
+        </w:rPr>
+        <w:t xml:space="preserve">URI</w:t>
+      </w:r>
+      <w:r>
+        <w:rPr>
+          <w:rFonts w:ascii="Roboto" w:cs="Roboto" w:eastAsia="Roboto" w:hAnsi="Roboto"/>
+          <w:rtl w:val="0"/>
+        </w:rPr>
+        <w:t xml:space="preserve"> введите адрес репозитория проекта GadgetStore — </w:t>
+      </w:r>
+      <w:hyperlink r:id="rId14">
+        <w:r>
+          <w:rPr>
+            <w:rFonts w:ascii="Roboto" w:cs="Roboto" w:eastAsia="Roboto" w:hAnsi="Roboto"/>
+            <w:color w:val="1155cc"/>
+            <w:u w:val="single"/>
+            <w:rtl w:val="0"/>
+          </w:rPr>
+          <w:t xml:space="preserve">https://github.com/mariameleonis/gadgetStore</w:t>
+        </w:r>
+      </w:hyperlink>
+      <w:r>
+        <w:rPr>
+          <w:rFonts w:ascii="Roboto" w:cs="Roboto" w:eastAsia="Roboto" w:hAnsi="Roboto"/>
+          <w:rtl w:val="0"/>
+        </w:rPr>
+        <w:t xml:space="preserve">  Поля </w:t>
+      </w:r>
+      <w:r>
+        <w:rPr>
+          <w:rFonts w:ascii="Roboto" w:cs="Roboto" w:eastAsia="Roboto" w:hAnsi="Roboto"/>
+          <w:b w:val="1"/>
+          <w:rtl w:val="0"/>
+        </w:rPr>
+        <w:t xml:space="preserve">Host</w:t>
+      </w:r>
+      <w:r>
+        <w:rPr>
+          <w:rFonts w:ascii="Roboto" w:cs="Roboto" w:eastAsia="Roboto" w:hAnsi="Roboto"/>
+          <w:rtl w:val="0"/>
+        </w:rPr>
+        <w:t xml:space="preserve"> и </w:t>
+      </w:r>
+      <w:r>
+        <w:rPr>
+          <w:rFonts w:ascii="Roboto" w:cs="Roboto" w:eastAsia="Roboto" w:hAnsi="Roboto"/>
+          <w:b w:val="1"/>
+          <w:rtl w:val="0"/>
+        </w:rPr>
+        <w:t xml:space="preserve">Repository Path</w:t>
+      </w:r>
+      <w:r>
+        <w:rPr>
+          <w:rFonts w:ascii="Roboto" w:cs="Roboto" w:eastAsia="Roboto" w:hAnsi="Roboto"/>
+          <w:rtl w:val="0"/>
+        </w:rPr>
+        <w:t xml:space="preserve"> будут заполнены автоматически.</w:t>
+      </w:r>
+    </w:p>
+    <w:p>
+      <w:pPr>
+        <w:ind w:left="720" w:firstLine="0"/>
+        <w:rPr>
+          <w:rFonts w:ascii="Roboto" w:cs="Roboto" w:eastAsia="Roboto" w:hAnsi="Roboto"/>
+        </w:rPr>
+      </w:pPr>
+      <w:r>
+        <w:rPr>
+          <w:rtl w:val="0"/>
+        </w:rPr>
+      </w:r>
+    </w:p>
+    <w:p>
+      <w:pPr>
+        <w:ind w:left="720" w:firstLine="0"/>
+        <w:rPr>
+          <w:rFonts w:ascii="Roboto" w:cs="Roboto" w:eastAsia="Roboto" w:hAnsi="Roboto"/>
+        </w:rPr>
+      </w:pPr>
+      <w:r>
+        <w:rPr>
+          <w:rFonts w:ascii="Roboto" w:cs="Roboto" w:eastAsia="Roboto" w:hAnsi="Roboto"/>
+        </w:rPr>
+        <w:drawing>
+          <wp:inline distB="114300" distT="114300" distL="114300" distR="114300">
+            <wp:extent cx="2981515" cy="2976563"/>
+            <wp:effectExtent b="0" l="0" r="0" t="0"/>
+            <wp:docPr id="4" name="image7.png"/>
+            <a:graphic>
+              <a:graphicData uri="http://schemas.openxmlformats.org/drawingml/2006/picture">
+                <pic:pic>
+                  <pic:nvPicPr>
+                    <pic:cNvPr id="0" name="image7.png"/>
+                    <pic:cNvPicPr preferRelativeResize="0"/>
+                  </pic:nvPicPr>
+                  <pic:blipFill>
+                    <a:blip r:embed="rId15"/>
+                    <a:srcRect b="0" l="0" r="0" t="0"/>
+                    <a:stretch>
+                      <a:fillRect/>
+                    </a:stretch>
+                  </pic:blipFill>
+                  <pic:spPr>
+                    <a:xfrm>
+                      <a:off x="0" y="0"/>
+                      <a:ext cx="2981515" cy="2976563"/>
+                    </a:xfrm>
+                    <a:prstGeom prst="rect"/>
+                    <a:ln/>
+                  </pic:spPr>
+                </pic:pic>
+              </a:graphicData>
+            </a:graphic>
+          </wp:inline>
+        </w:drawing>
+      </w:r>
+      <w:r>
+        <w:rPr>
+          <w:rtl w:val="0"/>
+        </w:rPr>
+      </w:r>
+    </w:p>
+    <w:p>
+      <w:pPr>
+        <w:ind w:left="720" w:firstLine="0"/>
+        <w:rPr>
+          <w:rFonts w:ascii="Roboto" w:cs="Roboto" w:eastAsia="Roboto" w:hAnsi="Roboto"/>
+        </w:rPr>
+      </w:pPr>
+      <w:r>
+        <w:rPr>
+          <w:rFonts w:ascii="Roboto" w:cs="Roboto" w:eastAsia="Roboto" w:hAnsi="Roboto"/>
+          <w:rtl w:val="0"/>
+        </w:rPr>
+        <w:t xml:space="preserve">b) Нажмите </w:t>
+      </w:r>
+      <w:r>
+        <w:rPr>
+          <w:rFonts w:ascii="Roboto" w:cs="Roboto" w:eastAsia="Roboto" w:hAnsi="Roboto"/>
+          <w:b w:val="1"/>
+          <w:rtl w:val="0"/>
+        </w:rPr>
+        <w:t xml:space="preserve">Next</w:t>
+      </w:r>
+      <w:r>
+        <w:rPr>
+          <w:rtl w:val="0"/>
+        </w:rPr>
+      </w:r>
+    </w:p>
+    <w:p>
+      <w:pPr>
+        <w:ind w:left="720" w:firstLine="0"/>
+        <w:rPr>
+          <w:rFonts w:ascii="Roboto" w:cs="Roboto" w:eastAsia="Roboto" w:hAnsi="Roboto"/>
+        </w:rPr>
+      </w:pPr>
+      <w:r>
+        <w:rPr>
+          <w:rFonts w:ascii="Roboto" w:cs="Roboto" w:eastAsia="Roboto" w:hAnsi="Roboto"/>
+          <w:rtl w:val="0"/>
+        </w:rPr>
+        <w:t xml:space="preserve">Будут показаны ветки удаленного репозитория.</w:t>
+      </w:r>
+    </w:p>
+    <w:p>
+      <w:pPr>
+        <w:numPr>
+          <w:ilvl w:val="0"/>
+          <w:numId w:val="3"/>
+        </w:numPr>
+        <w:spacing w:after="0" w:afterAutospacing="0" w:before="680" w:lineRule="auto"/>
+        <w:ind w:left="720" w:hanging="360"/>
+        <w:rPr>
+          <w:rFonts w:ascii="Roboto" w:cs="Roboto" w:eastAsia="Roboto" w:hAnsi="Roboto"/>
+        </w:rPr>
+      </w:pPr>
+      <w:r>
+        <w:rPr>
+          <w:rFonts w:ascii="Roboto" w:cs="Roboto" w:eastAsia="Roboto" w:hAnsi="Roboto"/>
+          <w:rtl w:val="0"/>
+        </w:rPr>
+        <w:t xml:space="preserve">Выберите версию проекта, которую следует импортировать:</w:t>
+      </w:r>
+    </w:p>
+    <w:p>
+      <w:pPr>
+        <w:numPr>
+          <w:ilvl w:val="1"/>
+          <w:numId w:val="3"/>
+        </w:numPr>
+        <w:spacing w:after="0" w:afterAutospacing="0" w:before="0" w:beforeAutospacing="0" w:lineRule="auto"/>
+        <w:ind w:left="1440" w:hanging="360"/>
+      </w:pPr>
+      <w:r>
+        <w:rPr>
+          <w:rFonts w:ascii="Roboto" w:cs="Roboto" w:eastAsia="Roboto" w:hAnsi="Roboto"/>
+          <w:rtl w:val="0"/>
+        </w:rPr>
+        <w:t xml:space="preserve">Установите флажок у ветки </w:t>
+      </w:r>
+      <w:r>
+        <w:rPr>
+          <w:rFonts w:ascii="Roboto" w:cs="Roboto" w:eastAsia="Roboto" w:hAnsi="Roboto"/>
+          <w:b w:val="1"/>
+          <w:rtl w:val="0"/>
+        </w:rPr>
+        <w:t xml:space="preserve">master</w:t>
+      </w:r>
+      <w:r>
+        <w:rPr>
+          <w:rFonts w:ascii="Roboto" w:cs="Roboto" w:eastAsia="Roboto" w:hAnsi="Roboto"/>
+          <w:rtl w:val="0"/>
+        </w:rPr>
+        <w:t xml:space="preserve">.</w:t>
+      </w:r>
+    </w:p>
+    <w:p>
+      <w:pPr>
+        <w:numPr>
+          <w:ilvl w:val="1"/>
+          <w:numId w:val="3"/>
+        </w:numPr>
+        <w:spacing w:after="900" w:before="0" w:beforeAutospacing="0" w:lineRule="auto"/>
+        <w:ind w:left="1440" w:hanging="360"/>
+      </w:pPr>
+      <w:r>
+        <w:rPr>
+          <w:rFonts w:ascii="Roboto" w:cs="Roboto" w:eastAsia="Roboto" w:hAnsi="Roboto"/>
+          <w:rtl w:val="0"/>
+        </w:rPr>
+        <w:t xml:space="preserve">Нажмите </w:t>
+      </w:r>
+      <w:r>
+        <w:rPr>
+          <w:rFonts w:ascii="Roboto" w:cs="Roboto" w:eastAsia="Roboto" w:hAnsi="Roboto"/>
+          <w:b w:val="1"/>
+          <w:rtl w:val="0"/>
+        </w:rPr>
+        <w:t xml:space="preserve">Next</w:t>
+      </w:r>
+      <w:r>
+        <w:rPr>
+          <w:rFonts w:ascii="Roboto" w:cs="Roboto" w:eastAsia="Roboto" w:hAnsi="Roboto"/>
+          <w:rtl w:val="0"/>
+        </w:rPr>
+        <w:t xml:space="preserve">.</w:t>
+      </w:r>
+    </w:p>
+    <w:p>
+      <w:pPr>
+        <w:spacing w:after="680" w:before="680" w:lineRule="auto"/>
+        <w:ind w:left="1440" w:firstLine="0"/>
+        <w:rPr>
+          <w:rFonts w:ascii="Roboto" w:cs="Roboto" w:eastAsia="Roboto" w:hAnsi="Roboto"/>
+        </w:rPr>
+      </w:pPr>
+      <w:r>
+        <w:rPr>
+          <w:rFonts w:ascii="Roboto" w:cs="Roboto" w:eastAsia="Roboto" w:hAnsi="Roboto"/>
+        </w:rPr>
+        <w:drawing>
+          <wp:inline distB="114300" distT="114300" distL="114300" distR="114300">
+            <wp:extent cx="3186113" cy="3180820"/>
+            <wp:effectExtent b="0" l="0" r="0" t="0"/>
+            <wp:docPr id="9" name="image5.png"/>
+            <a:graphic>
+              <a:graphicData uri="http://schemas.openxmlformats.org/drawingml/2006/picture">
+                <pic:pic>
+                  <pic:nvPicPr>
+                    <pic:cNvPr id="0" name="image5.png"/>
+                    <pic:cNvPicPr preferRelativeResize="0"/>
+                  </pic:nvPicPr>
+                  <pic:blipFill>
+                    <a:blip r:embed="rId16"/>
+                    <a:srcRect b="0" l="0" r="0" t="0"/>
+                    <a:stretch>
+                      <a:fillRect/>
+                    </a:stretch>
+                  </pic:blipFill>
+                  <pic:spPr>
+                    <a:xfrm>
+                      <a:off x="0" y="0"/>
+                      <a:ext cx="3186113" cy="3180820"/>
+                    </a:xfrm>
+                    <a:prstGeom prst="rect"/>
+                    <a:ln/>
+                  </pic:spPr>
+                </pic:pic>
+              </a:graphicData>
+            </a:graphic>
+          </wp:inline>
+        </w:drawing>
+      </w:r>
+      <w:r>
+        <w:rPr>
+          <w:rtl w:val="0"/>
+        </w:rPr>
+      </w:r>
+    </w:p>
+    <w:p>
+      <w:pPr>
+        <w:numPr>
+          <w:ilvl w:val="0"/>
+          <w:numId w:val="3"/>
+        </w:numPr>
+        <w:ind w:left="720" w:hanging="360"/>
+        <w:rPr>
+          <w:rFonts w:ascii="Roboto" w:cs="Roboto" w:eastAsia="Roboto" w:hAnsi="Roboto"/>
+        </w:rPr>
+      </w:pPr>
+      <w:r>
+        <w:rPr>
+          <w:rFonts w:ascii="Roboto" w:cs="Roboto" w:eastAsia="Roboto" w:hAnsi="Roboto"/>
+          <w:rtl w:val="0"/>
+        </w:rPr>
+        <w:t xml:space="preserve">Задайте расположение локального репозитория:</w:t>
+      </w:r>
+    </w:p>
+    <w:p>
+      <w:pPr>
+        <w:ind w:left="720" w:firstLine="0"/>
+        <w:rPr>
+          <w:rFonts w:ascii="Roboto" w:cs="Roboto" w:eastAsia="Roboto" w:hAnsi="Roboto"/>
+        </w:rPr>
+      </w:pPr>
+      <w:r>
+        <w:rPr>
+          <w:rFonts w:ascii="Roboto" w:cs="Roboto" w:eastAsia="Roboto" w:hAnsi="Roboto"/>
+          <w:rtl w:val="0"/>
+        </w:rPr>
+        <w:t xml:space="preserve">a) В поле </w:t>
+      </w:r>
+      <w:r>
+        <w:rPr>
+          <w:rFonts w:ascii="Roboto" w:cs="Roboto" w:eastAsia="Roboto" w:hAnsi="Roboto"/>
+          <w:b w:val="1"/>
+          <w:rtl w:val="0"/>
+        </w:rPr>
+        <w:t xml:space="preserve">Directory</w:t>
+      </w:r>
+      <w:r>
+        <w:rPr>
+          <w:rFonts w:ascii="Roboto" w:cs="Roboto" w:eastAsia="Roboto" w:hAnsi="Roboto"/>
+          <w:rtl w:val="0"/>
+        </w:rPr>
+        <w:t xml:space="preserve"> введите путь к каталогу, в котором будет располагаться локальный репозиторий.</w:t>
+      </w:r>
+    </w:p>
+    <w:p>
+      <w:pPr>
+        <w:spacing w:after="460" w:before="460" w:lineRule="auto"/>
+        <w:ind w:left="720" w:firstLine="0"/>
+        <w:rPr>
+          <w:rFonts w:ascii="Roboto" w:cs="Roboto" w:eastAsia="Roboto" w:hAnsi="Roboto"/>
+          <w:b w:val="1"/>
+        </w:rPr>
+      </w:pPr>
+      <w:r>
+        <w:rPr>
+          <w:rFonts w:ascii="Roboto" w:cs="Roboto" w:eastAsia="Roboto" w:hAnsi="Roboto"/>
+          <w:rtl w:val="0"/>
+        </w:rPr>
+        <w:t xml:space="preserve">b) Нажмите </w:t>
+      </w:r>
+      <w:r>
+        <w:rPr>
+          <w:rFonts w:ascii="Roboto" w:cs="Roboto" w:eastAsia="Roboto" w:hAnsi="Roboto"/>
+          <w:b w:val="1"/>
+          <w:rtl w:val="0"/>
+        </w:rPr>
+        <w:t xml:space="preserve">Next</w:t>
+      </w:r>
+    </w:p>
+    <w:p>
+      <w:pPr>
+        <w:spacing w:after="460" w:before="460" w:lineRule="auto"/>
+        <w:ind w:left="720" w:firstLine="0"/>
+        <w:rPr>
+          <w:rFonts w:ascii="Roboto" w:cs="Roboto" w:eastAsia="Roboto" w:hAnsi="Roboto"/>
+          <w:b w:val="1"/>
+        </w:rPr>
+      </w:pPr>
+      <w:r>
+        <w:rPr>
+          <w:rFonts w:ascii="Roboto" w:cs="Roboto" w:eastAsia="Roboto" w:hAnsi="Roboto"/>
+          <w:b w:val="1"/>
+        </w:rPr>
+        <w:drawing>
+          <wp:inline distB="114300" distT="114300" distL="114300" distR="114300">
+            <wp:extent cx="2890838" cy="2883045"/>
+            <wp:effectExtent b="0" l="0" r="0" t="0"/>
+            <wp:docPr id="2" name="image2.png"/>
+            <a:graphic>
+              <a:graphicData uri="http://schemas.openxmlformats.org/drawingml/2006/picture">
+                <pic:pic>
+                  <pic:nvPicPr>
+                    <pic:cNvPr id="0" name="image2.png"/>
+                    <pic:cNvPicPr preferRelativeResize="0"/>
+                  </pic:nvPicPr>
+                  <pic:blipFill>
+                    <a:blip r:embed="rId17"/>
+                    <a:srcRect b="0" l="0" r="0" t="0"/>
+                    <a:stretch>
+                      <a:fillRect/>
+                    </a:stretch>
+                  </pic:blipFill>
+                  <pic:spPr>
+                    <a:xfrm>
+                      <a:off x="0" y="0"/>
+                      <a:ext cx="2890838" cy="2883045"/>
+                    </a:xfrm>
+                    <a:prstGeom prst="rect"/>
+                    <a:ln/>
+                  </pic:spPr>
+                </pic:pic>
+              </a:graphicData>
+            </a:graphic>
+          </wp:inline>
+        </w:drawing>
+      </w:r>
+      <w:r>
+        <w:rPr>
+          <w:rtl w:val="0"/>
+        </w:rPr>
+      </w:r>
+    </w:p>
+    <w:p>
+      <w:pPr>
+        <w:numPr>
+          <w:ilvl w:val="0"/>
+          <w:numId w:val="3"/>
+        </w:numPr>
+        <w:spacing w:after="680" w:before="680" w:lineRule="auto"/>
+        <w:ind w:left="720" w:hanging="360"/>
+        <w:rPr>
+          <w:u w:val="none"/>
+        </w:rPr>
+      </w:pPr>
+      <w:r>
+        <w:rPr>
+          <w:rFonts w:ascii="Roboto" w:cs="Roboto" w:eastAsia="Roboto" w:hAnsi="Roboto"/>
+          <w:rtl w:val="0"/>
+        </w:rPr>
+        <w:t xml:space="preserve">В следующем окне ничего менять не нужно, просто нажмите </w:t>
+      </w:r>
+      <w:r>
+        <w:rPr>
+          <w:rFonts w:ascii="Roboto" w:cs="Roboto" w:eastAsia="Roboto" w:hAnsi="Roboto"/>
+          <w:b w:val="1"/>
+          <w:rtl w:val="0"/>
+        </w:rPr>
+        <w:t xml:space="preserve">Finish</w:t>
+      </w:r>
+    </w:p>
+    <w:p>
+      <w:pPr>
+        <w:rPr>
+          <w:rFonts w:ascii="Roboto" w:cs="Roboto" w:eastAsia="Roboto" w:hAnsi="Roboto"/>
+        </w:rPr>
+      </w:pPr>
+      <w:r>
+        <w:rPr>
+          <w:rFonts w:ascii="Roboto" w:cs="Roboto" w:eastAsia="Roboto" w:hAnsi="Roboto"/>
+        </w:rPr>
+        <w:drawing>
+          <wp:inline distB="114300" distT="114300" distL="114300" distR="114300">
+            <wp:extent cx="3919538" cy="3053294"/>
+            <wp:effectExtent b="0" l="0" r="0" t="0"/>
+            <wp:docPr id="7" name="image8.png"/>
+            <a:graphic>
+              <a:graphicData uri="http://schemas.openxmlformats.org/drawingml/2006/picture">
+                <pic:pic>
+                  <pic:nvPicPr>
+                    <pic:cNvPr id="0" name="image8.png"/>
+                    <pic:cNvPicPr preferRelativeResize="0"/>
+                  </pic:nvPicPr>
+                  <pic:blipFill>
+                    <a:blip r:embed="rId18"/>
+                    <a:srcRect b="0" l="0" r="0" t="0"/>
+                    <a:stretch>
+                      <a:fillRect/>
+                    </a:stretch>
+                  </pic:blipFill>
+                  <pic:spPr>
+                    <a:xfrm>
+                      <a:off x="0" y="0"/>
+                      <a:ext cx="3919538" cy="3053294"/>
+                    </a:xfrm>
+                    <a:prstGeom prst="rect"/>
+                    <a:ln/>
+                  </pic:spPr>
+                </pic:pic>
+              </a:graphicData>
+            </a:graphic>
+          </wp:inline>
+        </w:drawing>
+      </w:r>
+      <w:r>
+        <w:rPr>
+          <w:rtl w:val="0"/>
+        </w:rPr>
+      </w:r>
+    </w:p>
+    <w:p>
+      <w:pPr>
+        <w:rPr>
+          <w:rFonts w:ascii="Roboto" w:cs="Roboto" w:eastAsia="Roboto" w:hAnsi="Roboto"/>
           <w:b w:val="1"/>
           <w:color w:val="555555"/>
           <w:sz w:val="32"/>
@@ -782,7 +1636,1045 @@
     </w:p>
     <w:p>
       <w:pPr>
-        <w:rPr/>
+        <w:rPr>
+          <w:rFonts w:ascii="Roboto" w:cs="Roboto" w:eastAsia="Roboto" w:hAnsi="Roboto"/>
+          <w:b w:val="1"/>
+          <w:color w:val="555555"/>
+          <w:sz w:val="32"/>
+          <w:szCs w:val="32"/>
+        </w:rPr>
+      </w:pPr>
+      <w:r>
+        <w:rPr>
+          <w:rFonts w:ascii="Roboto" w:cs="Roboto" w:eastAsia="Roboto" w:hAnsi="Roboto"/>
+          <w:rtl w:val="0"/>
+        </w:rPr>
+        <w:t xml:space="preserve">Проект успешно импортирован из удаленного репозитория Git. Вы можете увидеть его в Project Explorer</w:t>
+      </w:r>
+      <w:r>
+        <w:rPr>
+          <w:rtl w:val="0"/>
+        </w:rPr>
+      </w:r>
+    </w:p>
+    <w:p>
+      <w:pPr>
+        <w:rPr>
+          <w:rFonts w:ascii="Roboto" w:cs="Roboto" w:eastAsia="Roboto" w:hAnsi="Roboto"/>
+          <w:b w:val="1"/>
+          <w:color w:val="555555"/>
+          <w:sz w:val="32"/>
+          <w:szCs w:val="32"/>
+        </w:rPr>
+      </w:pPr>
+      <w:r>
+        <w:rPr>
+          <w:rtl w:val="0"/>
+        </w:rPr>
+      </w:r>
+    </w:p>
+    <w:p>
+      <w:pPr>
+        <w:pStyle w:val="Heading3"/>
+        <w:rPr>
+          <w:rFonts w:ascii="Roboto" w:cs="Roboto" w:eastAsia="Roboto" w:hAnsi="Roboto"/>
+        </w:rPr>
+      </w:pPr>
+      <w:bookmarkStart w:colFirst="0" w:colLast="0" w:name="_bkvaokni7bfi" w:id="7"/>
+      <w:bookmarkEnd w:id="7"/>
+      <w:r>
+        <w:rPr>
+          <w:rFonts w:ascii="Roboto" w:cs="Roboto" w:eastAsia="Roboto" w:hAnsi="Roboto"/>
+          <w:rtl w:val="0"/>
+        </w:rPr>
+        <w:t xml:space="preserve">Настройка проекта</w:t>
+      </w:r>
+    </w:p>
+    <w:p>
+      <w:pPr>
+        <w:numPr>
+          <w:ilvl w:val="0"/>
+          <w:numId w:val="1"/>
+        </w:numPr>
+        <w:ind w:left="720" w:hanging="360"/>
+      </w:pPr>
+      <w:r>
+        <w:rPr>
+          <w:rFonts w:ascii="Roboto" w:cs="Roboto" w:eastAsia="Roboto" w:hAnsi="Roboto"/>
+          <w:rtl w:val="0"/>
+        </w:rPr>
+        <w:t xml:space="preserve">Укажите данные для соединения с БД в файле</w:t>
+      </w:r>
+      <w:r>
+        <w:rPr>
+          <w:rFonts w:ascii="Roboto" w:cs="Roboto" w:eastAsia="Roboto" w:hAnsi="Roboto"/>
+          <w:b w:val="1"/>
+          <w:color w:val="555555"/>
+          <w:sz w:val="32"/>
+          <w:szCs w:val="32"/>
+          <w:rtl w:val="0"/>
+        </w:rPr>
+        <w:t xml:space="preserve"> </w:t>
+      </w:r>
+      <w:r>
+        <w:rPr>
+          <w:rFonts w:ascii="Roboto" w:cs="Roboto" w:eastAsia="Roboto" w:hAnsi="Roboto"/>
+          <w:rtl w:val="0"/>
+        </w:rPr>
+        <w:t xml:space="preserve">ConnectionPool.properties, который расположен в каталоге </w:t>
+      </w:r>
+      <w:r>
+        <w:rPr>
+          <w:rFonts w:ascii="Roboto" w:cs="Roboto" w:eastAsia="Roboto" w:hAnsi="Roboto"/>
+          <w:i w:val="1"/>
+          <w:rtl w:val="0"/>
+        </w:rPr>
+        <w:t xml:space="preserve">src/main/resources</w:t>
+      </w:r>
+    </w:p>
+    <w:p>
+      <w:pPr>
+        <w:ind w:left="720" w:firstLine="0"/>
+        <w:rPr>
+          <w:rFonts w:ascii="Roboto" w:cs="Roboto" w:eastAsia="Roboto" w:hAnsi="Roboto"/>
+        </w:rPr>
+      </w:pPr>
+      <w:r>
+        <w:rPr>
+          <w:rFonts w:ascii="Roboto" w:cs="Roboto" w:eastAsia="Roboto" w:hAnsi="Roboto"/>
+        </w:rPr>
+        <w:drawing>
+          <wp:inline distB="114300" distT="114300" distL="114300" distR="114300">
+            <wp:extent cx="2863838" cy="1207642"/>
+            <wp:effectExtent b="0" l="0" r="0" t="0"/>
+            <wp:docPr id="3" name="image3.png"/>
+            <a:graphic>
+              <a:graphicData uri="http://schemas.openxmlformats.org/drawingml/2006/picture">
+                <pic:pic>
+                  <pic:nvPicPr>
+                    <pic:cNvPr id="0" name="image3.png"/>
+                    <pic:cNvPicPr preferRelativeResize="0"/>
+                  </pic:nvPicPr>
+                  <pic:blipFill>
+                    <a:blip r:embed="rId19"/>
+                    <a:srcRect b="0" l="0" r="0" t="0"/>
+                    <a:stretch>
+                      <a:fillRect/>
+                    </a:stretch>
+                  </pic:blipFill>
+                  <pic:spPr>
+                    <a:xfrm>
+                      <a:off x="0" y="0"/>
+                      <a:ext cx="2863838" cy="1207642"/>
+                    </a:xfrm>
+                    <a:prstGeom prst="rect"/>
+                    <a:ln/>
+                  </pic:spPr>
+                </pic:pic>
+              </a:graphicData>
+            </a:graphic>
+          </wp:inline>
+        </w:drawing>
+      </w:r>
+      <w:r>
+        <w:rPr>
+          <w:rtl w:val="0"/>
+        </w:rPr>
+      </w:r>
+    </w:p>
+    <w:p>
+      <w:pPr>
+        <w:ind w:left="720" w:firstLine="0"/>
+        <w:rPr>
+          <w:rFonts w:ascii="Roboto" w:cs="Roboto" w:eastAsia="Roboto" w:hAnsi="Roboto"/>
+          <w:i w:val="1"/>
+        </w:rPr>
+      </w:pPr>
+      <w:r>
+        <w:rPr>
+          <w:rFonts w:ascii="Roboto" w:cs="Roboto" w:eastAsia="Roboto" w:hAnsi="Roboto"/>
+          <w:i w:val="1"/>
+          <w:rtl w:val="0"/>
+        </w:rPr>
+        <w:t xml:space="preserve">db.user - имя пользователя MySQL Server</w:t>
+      </w:r>
+    </w:p>
+    <w:p>
+      <w:pPr>
+        <w:ind w:left="720" w:firstLine="0"/>
+        <w:rPr>
+          <w:rFonts w:ascii="Roboto" w:cs="Roboto" w:eastAsia="Roboto" w:hAnsi="Roboto"/>
+          <w:i w:val="1"/>
+        </w:rPr>
+      </w:pPr>
+      <w:r>
+        <w:rPr>
+          <w:rFonts w:ascii="Roboto" w:cs="Roboto" w:eastAsia="Roboto" w:hAnsi="Roboto"/>
+          <w:i w:val="1"/>
+          <w:rtl w:val="0"/>
+        </w:rPr>
+        <w:t xml:space="preserve">db.password - пароль</w:t>
+      </w:r>
+    </w:p>
+    <w:p>
+      <w:pPr>
+        <w:ind w:left="720" w:firstLine="0"/>
+        <w:rPr>
+          <w:rFonts w:ascii="Roboto" w:cs="Roboto" w:eastAsia="Roboto" w:hAnsi="Roboto"/>
+          <w:i w:val="1"/>
+        </w:rPr>
+      </w:pPr>
+      <w:r>
+        <w:rPr>
+          <w:rFonts w:ascii="Roboto" w:cs="Roboto" w:eastAsia="Roboto" w:hAnsi="Roboto"/>
+          <w:i w:val="1"/>
+          <w:rtl w:val="0"/>
+        </w:rPr>
+        <w:t xml:space="preserve">db.url - путь к базе данных</w:t>
+      </w:r>
+    </w:p>
+    <w:p>
+      <w:pPr>
+        <w:numPr>
+          <w:ilvl w:val="0"/>
+          <w:numId w:val="1"/>
+        </w:numPr>
+        <w:ind w:left="720" w:hanging="360"/>
+        <w:rPr>
+          <w:rFonts w:ascii="Roboto" w:cs="Roboto" w:eastAsia="Roboto" w:hAnsi="Roboto"/>
+        </w:rPr>
+      </w:pPr>
+      <w:r>
+        <w:rPr>
+          <w:rFonts w:ascii="Roboto" w:cs="Roboto" w:eastAsia="Roboto" w:hAnsi="Roboto"/>
+          <w:rtl w:val="0"/>
+        </w:rPr>
+        <w:t xml:space="preserve">В файле log4j2.xml укажите путь к журналу логирования аппендера rollingFile</w:t>
+      </w:r>
+    </w:p>
+    <w:p>
+      <w:pPr>
+        <w:ind w:left="0" w:firstLine="0"/>
+        <w:rPr>
+          <w:rFonts w:ascii="Roboto" w:cs="Roboto" w:eastAsia="Roboto" w:hAnsi="Roboto"/>
+        </w:rPr>
+      </w:pPr>
+      <w:r>
+        <w:rPr>
+          <w:rFonts w:ascii="Roboto" w:cs="Roboto" w:eastAsia="Roboto" w:hAnsi="Roboto"/>
+        </w:rPr>
+        <w:drawing>
+          <wp:inline distB="114300" distT="114300" distL="114300" distR="114300">
+            <wp:extent cx="3787763" cy="1165972"/>
+            <wp:effectExtent b="0" l="0" r="0" t="0"/>
+            <wp:docPr id="10" name="image6.png"/>
+            <a:graphic>
+              <a:graphicData uri="http://schemas.openxmlformats.org/drawingml/2006/picture">
+                <pic:pic>
+                  <pic:nvPicPr>
+                    <pic:cNvPr id="0" name="image6.png"/>
+                    <pic:cNvPicPr preferRelativeResize="0"/>
+                  </pic:nvPicPr>
+                  <pic:blipFill>
+                    <a:blip r:embed="rId20"/>
+                    <a:srcRect b="0" l="0" r="0" t="0"/>
+                    <a:stretch>
+                      <a:fillRect/>
+                    </a:stretch>
+                  </pic:blipFill>
+                  <pic:spPr>
+                    <a:xfrm>
+                      <a:off x="0" y="0"/>
+                      <a:ext cx="3787763" cy="1165972"/>
+                    </a:xfrm>
+                    <a:prstGeom prst="rect"/>
+                    <a:ln/>
+                  </pic:spPr>
+                </pic:pic>
+              </a:graphicData>
+            </a:graphic>
+          </wp:inline>
+        </w:drawing>
+      </w:r>
+      <w:r>
+        <w:rPr>
+          <w:rtl w:val="0"/>
+        </w:rPr>
+      </w:r>
+    </w:p>
+    <w:p>
+      <w:pPr>
+        <w:ind w:left="720" w:firstLine="0"/>
+        <w:rPr>
+          <w:rFonts w:ascii="Roboto" w:cs="Roboto" w:eastAsia="Roboto" w:hAnsi="Roboto"/>
+        </w:rPr>
+      </w:pPr>
+      <w:r>
+        <w:rPr>
+          <w:rtl w:val="0"/>
+        </w:rPr>
+      </w:r>
+    </w:p>
+    <w:p>
+      <w:pPr>
+        <w:ind w:left="720" w:firstLine="0"/>
+        <w:rPr>
+          <w:rFonts w:ascii="Roboto" w:cs="Roboto" w:eastAsia="Roboto" w:hAnsi="Roboto"/>
+        </w:rPr>
+      </w:pPr>
+      <w:r>
+        <w:rPr>
+          <w:rtl w:val="0"/>
+        </w:rPr>
+      </w:r>
+    </w:p>
+    <w:p>
+      <w:pPr>
+        <w:rPr>
+          <w:rFonts w:ascii="Roboto" w:cs="Roboto" w:eastAsia="Roboto" w:hAnsi="Roboto"/>
+        </w:rPr>
+      </w:pPr>
+      <w:r>
+        <w:rPr>
+          <w:rtl w:val="0"/>
+        </w:rPr>
+      </w:r>
+    </w:p>
+    <w:p>
+      <w:pPr>
+        <w:rPr>
+          <w:rFonts w:ascii="Roboto" w:cs="Roboto" w:eastAsia="Roboto" w:hAnsi="Roboto"/>
+          <w:b w:val="1"/>
+          <w:color w:val="555555"/>
+          <w:sz w:val="32"/>
+          <w:szCs w:val="32"/>
+        </w:rPr>
+      </w:pPr>
+      <w:r>
+        <w:rPr>
+          <w:rtl w:val="0"/>
+        </w:rPr>
+      </w:r>
+    </w:p>
+    <w:p>
+      <w:pPr>
+        <w:pStyle w:val="Heading3"/>
+        <w:rPr>
+          <w:rFonts w:ascii="Roboto" w:cs="Roboto" w:eastAsia="Roboto" w:hAnsi="Roboto"/>
+        </w:rPr>
+      </w:pPr>
+      <w:bookmarkStart w:colFirst="0" w:colLast="0" w:name="_ekml6ffafs9x" w:id="8"/>
+      <w:bookmarkEnd w:id="8"/>
+      <w:r>
+        <w:rPr>
+          <w:rFonts w:ascii="Roboto" w:cs="Roboto" w:eastAsia="Roboto" w:hAnsi="Roboto"/>
+          <w:rtl w:val="0"/>
+        </w:rPr>
+        <w:t xml:space="preserve">Запуск проекта в Eclipse</w:t>
+      </w:r>
+    </w:p>
+    <w:p>
+      <w:pPr>
+        <w:rPr>
+          <w:rFonts w:ascii="Roboto" w:cs="Roboto" w:eastAsia="Roboto" w:hAnsi="Roboto"/>
+        </w:rPr>
+      </w:pPr>
+      <w:r>
+        <w:rPr>
+          <w:rtl w:val="0"/>
+        </w:rPr>
+      </w:r>
+    </w:p>
+    <w:p>
+      <w:pPr>
+        <w:numPr>
+          <w:ilvl w:val="0"/>
+          <w:numId w:val="7"/>
+        </w:numPr>
+        <w:ind w:left="0" w:hanging="360"/>
+        <w:rPr>
+          <w:rFonts w:ascii="Roboto" w:cs="Roboto" w:eastAsia="Roboto" w:hAnsi="Roboto"/>
+        </w:rPr>
+      </w:pPr>
+      <w:r>
+        <w:rPr>
+          <w:rFonts w:ascii="Roboto" w:cs="Roboto" w:eastAsia="Roboto" w:hAnsi="Roboto"/>
+          <w:rtl w:val="0"/>
+        </w:rPr>
+        <w:t xml:space="preserve">Щелкните правой кнопкой мыши по названию проекта в Project Explorer и выберите из контекстного меню </w:t>
+      </w:r>
+      <w:r>
+        <w:rPr>
+          <w:rFonts w:ascii="Roboto" w:cs="Roboto" w:eastAsia="Roboto" w:hAnsi="Roboto"/>
+          <w:i w:val="1"/>
+          <w:rtl w:val="0"/>
+        </w:rPr>
+        <w:t xml:space="preserve">Run As -&gt; Run on Server</w:t>
+      </w:r>
+    </w:p>
+    <w:p>
+      <w:pPr>
+        <w:numPr>
+          <w:ilvl w:val="0"/>
+          <w:numId w:val="7"/>
+        </w:numPr>
+        <w:ind w:left="0" w:hanging="360"/>
+        <w:rPr>
+          <w:u w:val="none"/>
+        </w:rPr>
+      </w:pPr>
+      <w:r>
+        <w:rPr>
+          <w:rFonts w:ascii="Roboto" w:cs="Roboto" w:eastAsia="Roboto" w:hAnsi="Roboto"/>
+          <w:rtl w:val="0"/>
+        </w:rPr>
+        <w:t xml:space="preserve">В появившемся окне отметьте пункт </w:t>
+      </w:r>
+      <w:r>
+        <w:rPr>
+          <w:rFonts w:ascii="Roboto" w:cs="Roboto" w:eastAsia="Roboto" w:hAnsi="Roboto"/>
+          <w:b w:val="1"/>
+          <w:rtl w:val="0"/>
+        </w:rPr>
+        <w:t xml:space="preserve">Manually define a new Server</w:t>
+      </w:r>
+      <w:r>
+        <w:rPr>
+          <w:rFonts w:ascii="Roboto" w:cs="Roboto" w:eastAsia="Roboto" w:hAnsi="Roboto"/>
+          <w:rtl w:val="0"/>
+        </w:rPr>
+        <w:t xml:space="preserve">, в разделе Server Type установите свою версию Apache Tomcat. Сконфигурируйте Server Runtime Environment при необходимости, указав директорию с установленным Tomcat. Нажмите </w:t>
+      </w:r>
+      <w:r>
+        <w:rPr>
+          <w:rFonts w:ascii="Roboto" w:cs="Roboto" w:eastAsia="Roboto" w:hAnsi="Roboto"/>
+          <w:b w:val="1"/>
+          <w:rtl w:val="0"/>
+        </w:rPr>
+        <w:t xml:space="preserve">Finish</w:t>
+      </w:r>
+    </w:p>
+    <w:p>
+      <w:pPr>
+        <w:ind w:left="720" w:firstLine="0"/>
+        <w:rPr>
+          <w:rFonts w:ascii="Roboto" w:cs="Roboto" w:eastAsia="Roboto" w:hAnsi="Roboto"/>
+        </w:rPr>
+      </w:pPr>
+      <w:r>
+        <w:rPr>
+          <w:rFonts w:ascii="Roboto" w:cs="Roboto" w:eastAsia="Roboto" w:hAnsi="Roboto"/>
+        </w:rPr>
+        <w:drawing>
+          <wp:inline distB="114300" distT="114300" distL="114300" distR="114300">
+            <wp:extent cx="3111488" cy="3382052"/>
+            <wp:effectExtent b="0" l="0" r="0" t="0"/>
+            <wp:docPr id="6" name="image12.png"/>
+            <a:graphic>
+              <a:graphicData uri="http://schemas.openxmlformats.org/drawingml/2006/picture">
+                <pic:pic>
+                  <pic:nvPicPr>
+                    <pic:cNvPr id="0" name="image12.png"/>
+                    <pic:cNvPicPr preferRelativeResize="0"/>
+                  </pic:nvPicPr>
+                  <pic:blipFill>
+                    <a:blip r:embed="rId21"/>
+                    <a:srcRect b="0" l="0" r="0" t="0"/>
+                    <a:stretch>
+                      <a:fillRect/>
+                    </a:stretch>
+                  </pic:blipFill>
+                  <pic:spPr>
+                    <a:xfrm>
+                      <a:off x="0" y="0"/>
+                      <a:ext cx="3111488" cy="3382052"/>
+                    </a:xfrm>
+                    <a:prstGeom prst="rect"/>
+                    <a:ln/>
+                  </pic:spPr>
+                </pic:pic>
+              </a:graphicData>
+            </a:graphic>
+          </wp:inline>
+        </w:drawing>
+      </w:r>
+      <w:r>
+        <w:rPr>
+          <w:rtl w:val="0"/>
+        </w:rPr>
+      </w:r>
+    </w:p>
+    <w:p>
+      <w:pPr>
+        <w:numPr>
+          <w:ilvl w:val="0"/>
+          <w:numId w:val="7"/>
+        </w:numPr>
+        <w:ind w:left="0" w:hanging="360"/>
+        <w:rPr>
+          <w:rFonts w:ascii="Roboto" w:cs="Roboto" w:eastAsia="Roboto" w:hAnsi="Roboto"/>
+        </w:rPr>
+      </w:pPr>
+      <w:r>
+        <w:rPr>
+          <w:rFonts w:ascii="Roboto" w:cs="Roboto" w:eastAsia="Roboto" w:hAnsi="Roboto"/>
+          <w:rtl w:val="0"/>
+        </w:rPr>
+        <w:t xml:space="preserve">Проект запущен, можно приступать к проверке и тестированию функционала.</w:t>
+      </w:r>
+    </w:p>
+    <w:p>
+      <w:pPr>
+        <w:ind w:left="720" w:firstLine="0"/>
+        <w:rPr>
+          <w:rFonts w:ascii="Roboto" w:cs="Roboto" w:eastAsia="Roboto" w:hAnsi="Roboto"/>
+        </w:rPr>
+      </w:pPr>
+      <w:r>
+        <w:rPr>
+          <w:rFonts w:ascii="Roboto" w:cs="Roboto" w:eastAsia="Roboto" w:hAnsi="Roboto"/>
+        </w:rPr>
+        <w:drawing>
+          <wp:inline distB="114300" distT="114300" distL="114300" distR="114300">
+            <wp:extent cx="5475600" cy="2641600"/>
+            <wp:effectExtent b="0" l="0" r="0" t="0"/>
+            <wp:docPr id="11" name="image9.png"/>
+            <a:graphic>
+              <a:graphicData uri="http://schemas.openxmlformats.org/drawingml/2006/picture">
+                <pic:pic>
+                  <pic:nvPicPr>
+                    <pic:cNvPr id="0" name="image9.png"/>
+                    <pic:cNvPicPr preferRelativeResize="0"/>
+                  </pic:nvPicPr>
+                  <pic:blipFill>
+                    <a:blip r:embed="rId22"/>
+                    <a:srcRect b="0" l="0" r="0" t="0"/>
+                    <a:stretch>
+                      <a:fillRect/>
+                    </a:stretch>
+                  </pic:blipFill>
+                  <pic:spPr>
+                    <a:xfrm>
+                      <a:off x="0" y="0"/>
+                      <a:ext cx="5475600" cy="2641600"/>
+                    </a:xfrm>
+                    <a:prstGeom prst="rect"/>
+                    <a:ln/>
+                  </pic:spPr>
+                </pic:pic>
+              </a:graphicData>
+            </a:graphic>
+          </wp:inline>
+        </w:drawing>
+      </w:r>
+      <w:r>
+        <w:rPr>
+          <w:rtl w:val="0"/>
+        </w:rPr>
+      </w:r>
+    </w:p>
+    <w:p>
+      <w:pPr>
+        <w:rPr>
+          <w:rFonts w:ascii="Roboto" w:cs="Roboto" w:eastAsia="Roboto" w:hAnsi="Roboto"/>
+        </w:rPr>
+      </w:pPr>
+      <w:r>
+        <w:rPr>
+          <w:rtl w:val="0"/>
+        </w:rPr>
+      </w:r>
+    </w:p>
+    <w:p>
+      <w:pPr>
+        <w:pStyle w:val="Heading3"/>
+        <w:rPr>
+          <w:rFonts w:ascii="Roboto" w:cs="Roboto" w:eastAsia="Roboto" w:hAnsi="Roboto"/>
+        </w:rPr>
+      </w:pPr>
+      <w:bookmarkStart w:colFirst="0" w:colLast="0" w:name="_m4520u1ys3w" w:id="9"/>
+      <w:bookmarkEnd w:id="9"/>
+      <w:r>
+        <w:rPr>
+          <w:rFonts w:ascii="Roboto" w:cs="Roboto" w:eastAsia="Roboto" w:hAnsi="Roboto"/>
+          <w:rtl w:val="0"/>
+        </w:rPr>
+        <w:t xml:space="preserve">Описание</w:t>
+      </w:r>
+      <w:r>
+        <w:rPr>
+          <w:rFonts w:ascii="Roboto" w:cs="Roboto" w:eastAsia="Roboto" w:hAnsi="Roboto"/>
+          <w:rtl w:val="0"/>
+        </w:rPr>
+        <w:t xml:space="preserve"> функционала</w:t>
+      </w:r>
+    </w:p>
+    <w:p>
+      <w:pPr>
+        <w:rPr>
+          <w:rFonts w:ascii="Roboto" w:cs="Roboto" w:eastAsia="Roboto" w:hAnsi="Roboto"/>
+        </w:rPr>
+      </w:pPr>
+      <w:r>
+        <w:rPr>
+          <w:rtl w:val="0"/>
+        </w:rPr>
+      </w:r>
+    </w:p>
+    <w:p>
+      <w:pPr>
+        <w:rPr>
+          <w:rFonts w:ascii="Roboto" w:cs="Roboto" w:eastAsia="Roboto" w:hAnsi="Roboto"/>
+        </w:rPr>
+      </w:pPr>
+      <w:r>
+        <w:rPr>
+          <w:rFonts w:ascii="Roboto" w:cs="Roboto" w:eastAsia="Roboto" w:hAnsi="Roboto"/>
+          <w:rtl w:val="0"/>
+        </w:rPr>
+        <w:t xml:space="preserve">Проект GadgetStore представляет из себя интернет-магазин гаджетов с базовым функционалом - регистрация пользователя, просмотр каталога товаров, добавление товаров в корзину, оформление заказа, просмотр заказов в личном кабинете. Проект поддерживает 2 языка - русский и английский. Также в проекте есть панель администрирования, где пользователь с правами администратора может добавлять новые категории, товары, просматривать размещенные заказы и изменять их статус. Также администратор может заблокировать пользователя.</w:t>
+      </w:r>
+    </w:p>
+    <w:p>
+      <w:pPr>
+        <w:rPr>
+          <w:rFonts w:ascii="Roboto" w:cs="Roboto" w:eastAsia="Roboto" w:hAnsi="Roboto"/>
+        </w:rPr>
+      </w:pPr>
+      <w:r>
+        <w:rPr>
+          <w:rtl w:val="0"/>
+        </w:rPr>
+      </w:r>
+    </w:p>
+    <w:p>
+      <w:pPr>
+        <w:rPr>
+          <w:rFonts w:ascii="Roboto" w:cs="Roboto" w:eastAsia="Roboto" w:hAnsi="Roboto"/>
+        </w:rPr>
+      </w:pPr>
+      <w:r>
+        <w:rPr>
+          <w:rFonts w:ascii="Roboto" w:cs="Roboto" w:eastAsia="Roboto" w:hAnsi="Roboto"/>
+          <w:rtl w:val="0"/>
+        </w:rPr>
+        <w:t xml:space="preserve">Гостю (не авторизованному пользователю) доступны следующие функции:</w:t>
+      </w:r>
+    </w:p>
+    <w:p>
+      <w:pPr>
+        <w:numPr>
+          <w:ilvl w:val="0"/>
+          <w:numId w:val="5"/>
+        </w:numPr>
+        <w:ind w:left="720" w:hanging="360"/>
+        <w:rPr>
+          <w:rFonts w:ascii="Roboto" w:cs="Roboto" w:eastAsia="Roboto" w:hAnsi="Roboto"/>
+        </w:rPr>
+      </w:pPr>
+      <w:r>
+        <w:rPr>
+          <w:rFonts w:ascii="Roboto" w:cs="Roboto" w:eastAsia="Roboto" w:hAnsi="Roboto"/>
+          <w:rtl w:val="0"/>
+        </w:rPr>
+        <w:t xml:space="preserve">Просмотр товаров в каталоге</w:t>
+      </w:r>
+    </w:p>
+    <w:p>
+      <w:pPr>
+        <w:numPr>
+          <w:ilvl w:val="0"/>
+          <w:numId w:val="5"/>
+        </w:numPr>
+        <w:ind w:left="720" w:hanging="360"/>
+        <w:rPr>
+          <w:rFonts w:ascii="Roboto" w:cs="Roboto" w:eastAsia="Roboto" w:hAnsi="Roboto"/>
+        </w:rPr>
+      </w:pPr>
+      <w:r>
+        <w:rPr>
+          <w:rFonts w:ascii="Roboto" w:cs="Roboto" w:eastAsia="Roboto" w:hAnsi="Roboto"/>
+          <w:rtl w:val="0"/>
+        </w:rPr>
+        <w:t xml:space="preserve">Добавление товаров в корзину</w:t>
+      </w:r>
+    </w:p>
+    <w:p>
+      <w:pPr>
+        <w:numPr>
+          <w:ilvl w:val="0"/>
+          <w:numId w:val="5"/>
+        </w:numPr>
+        <w:ind w:left="720" w:hanging="360"/>
+        <w:rPr>
+          <w:rFonts w:ascii="Roboto" w:cs="Roboto" w:eastAsia="Roboto" w:hAnsi="Roboto"/>
+        </w:rPr>
+      </w:pPr>
+      <w:r>
+        <w:rPr>
+          <w:rFonts w:ascii="Roboto" w:cs="Roboto" w:eastAsia="Roboto" w:hAnsi="Roboto"/>
+          <w:rtl w:val="0"/>
+        </w:rPr>
+        <w:t xml:space="preserve">Удаление товаров из корзины, изменение количества товаров в корзине, очистка корзины</w:t>
+      </w:r>
+    </w:p>
+    <w:p>
+      <w:pPr>
+        <w:numPr>
+          <w:ilvl w:val="0"/>
+          <w:numId w:val="5"/>
+        </w:numPr>
+        <w:ind w:left="720" w:hanging="360"/>
+        <w:rPr>
+          <w:rFonts w:ascii="Roboto" w:cs="Roboto" w:eastAsia="Roboto" w:hAnsi="Roboto"/>
+        </w:rPr>
+      </w:pPr>
+      <w:r>
+        <w:rPr>
+          <w:rFonts w:ascii="Roboto" w:cs="Roboto" w:eastAsia="Roboto" w:hAnsi="Roboto"/>
+          <w:rtl w:val="0"/>
+        </w:rPr>
+        <w:t xml:space="preserve">Регистрация на сайте</w:t>
+      </w:r>
+    </w:p>
+    <w:p>
+      <w:pPr>
+        <w:rPr>
+          <w:rFonts w:ascii="Roboto" w:cs="Roboto" w:eastAsia="Roboto" w:hAnsi="Roboto"/>
+        </w:rPr>
+      </w:pPr>
+      <w:r>
+        <w:rPr>
+          <w:rtl w:val="0"/>
+        </w:rPr>
+      </w:r>
+    </w:p>
+    <w:p>
+      <w:pPr>
+        <w:rPr>
+          <w:rFonts w:ascii="Roboto" w:cs="Roboto" w:eastAsia="Roboto" w:hAnsi="Roboto"/>
+        </w:rPr>
+      </w:pPr>
+      <w:r>
+        <w:rPr>
+          <w:rFonts w:ascii="Roboto" w:cs="Roboto" w:eastAsia="Roboto" w:hAnsi="Roboto"/>
+          <w:rtl w:val="0"/>
+        </w:rPr>
+        <w:t xml:space="preserve">Авторизированному пользователю (без прав администратора)  доступны все функции гостя, а также:</w:t>
+      </w:r>
+    </w:p>
+    <w:p>
+      <w:pPr>
+        <w:numPr>
+          <w:ilvl w:val="0"/>
+          <w:numId w:val="2"/>
+        </w:numPr>
+        <w:ind w:left="720" w:hanging="360"/>
+        <w:rPr>
+          <w:rFonts w:ascii="Roboto" w:cs="Roboto" w:eastAsia="Roboto" w:hAnsi="Roboto"/>
+        </w:rPr>
+      </w:pPr>
+      <w:r>
+        <w:rPr>
+          <w:rFonts w:ascii="Roboto" w:cs="Roboto" w:eastAsia="Roboto" w:hAnsi="Roboto"/>
+          <w:rtl w:val="0"/>
+        </w:rPr>
+        <w:t xml:space="preserve">оформление заказа на свой адрес, ввод платежных данных</w:t>
+      </w:r>
+    </w:p>
+    <w:p>
+      <w:pPr>
+        <w:numPr>
+          <w:ilvl w:val="0"/>
+          <w:numId w:val="2"/>
+        </w:numPr>
+        <w:ind w:left="720" w:hanging="360"/>
+        <w:rPr>
+          <w:rFonts w:ascii="Roboto" w:cs="Roboto" w:eastAsia="Roboto" w:hAnsi="Roboto"/>
+        </w:rPr>
+      </w:pPr>
+      <w:r>
+        <w:rPr>
+          <w:rFonts w:ascii="Roboto" w:cs="Roboto" w:eastAsia="Roboto" w:hAnsi="Roboto"/>
+          <w:rtl w:val="0"/>
+        </w:rPr>
+        <w:t xml:space="preserve">просмотр персональной информации в личном кабинете</w:t>
+      </w:r>
+    </w:p>
+    <w:p>
+      <w:pPr>
+        <w:numPr>
+          <w:ilvl w:val="0"/>
+          <w:numId w:val="2"/>
+        </w:numPr>
+        <w:ind w:left="720" w:hanging="360"/>
+        <w:rPr>
+          <w:rFonts w:ascii="Roboto" w:cs="Roboto" w:eastAsia="Roboto" w:hAnsi="Roboto"/>
+        </w:rPr>
+      </w:pPr>
+      <w:r>
+        <w:rPr>
+          <w:rFonts w:ascii="Roboto" w:cs="Roboto" w:eastAsia="Roboto" w:hAnsi="Roboto"/>
+          <w:rtl w:val="0"/>
+        </w:rPr>
+        <w:t xml:space="preserve">редактирование личной информации</w:t>
+      </w:r>
+    </w:p>
+    <w:p>
+      <w:pPr>
+        <w:numPr>
+          <w:ilvl w:val="0"/>
+          <w:numId w:val="2"/>
+        </w:numPr>
+        <w:ind w:left="720" w:hanging="360"/>
+        <w:rPr>
+          <w:rFonts w:ascii="Roboto" w:cs="Roboto" w:eastAsia="Roboto" w:hAnsi="Roboto"/>
+        </w:rPr>
+      </w:pPr>
+      <w:r>
+        <w:rPr>
+          <w:rFonts w:ascii="Roboto" w:cs="Roboto" w:eastAsia="Roboto" w:hAnsi="Roboto"/>
+          <w:rtl w:val="0"/>
+        </w:rPr>
+        <w:t xml:space="preserve">просмотр истории заказов в личном кабинете</w:t>
+      </w:r>
+    </w:p>
+    <w:p>
+      <w:pPr>
+        <w:rPr>
+          <w:rFonts w:ascii="Roboto" w:cs="Roboto" w:eastAsia="Roboto" w:hAnsi="Roboto"/>
+        </w:rPr>
+      </w:pPr>
+      <w:r>
+        <w:rPr>
+          <w:rtl w:val="0"/>
+        </w:rPr>
+      </w:r>
+    </w:p>
+    <w:p>
+      <w:pPr>
+        <w:rPr>
+          <w:rFonts w:ascii="Roboto" w:cs="Roboto" w:eastAsia="Roboto" w:hAnsi="Roboto"/>
+        </w:rPr>
+      </w:pPr>
+      <w:r>
+        <w:rPr>
+          <w:rFonts w:ascii="Roboto" w:cs="Roboto" w:eastAsia="Roboto" w:hAnsi="Roboto"/>
+          <w:rtl w:val="0"/>
+        </w:rPr>
+        <w:t xml:space="preserve">Авторизированному пользователю (с правами администратора) доступны следующие функции:</w:t>
+      </w:r>
+    </w:p>
+    <w:p>
+      <w:pPr>
+        <w:numPr>
+          <w:ilvl w:val="0"/>
+          <w:numId w:val="6"/>
+        </w:numPr>
+        <w:ind w:left="720" w:hanging="360"/>
+        <w:rPr>
+          <w:rFonts w:ascii="Roboto" w:cs="Roboto" w:eastAsia="Roboto" w:hAnsi="Roboto"/>
+        </w:rPr>
+      </w:pPr>
+      <w:r>
+        <w:rPr>
+          <w:rFonts w:ascii="Roboto" w:cs="Roboto" w:eastAsia="Roboto" w:hAnsi="Roboto"/>
+          <w:rtl w:val="0"/>
+        </w:rPr>
+        <w:t xml:space="preserve">Добавление, редактирование и удаление товаров</w:t>
+      </w:r>
+    </w:p>
+    <w:p>
+      <w:pPr>
+        <w:numPr>
+          <w:ilvl w:val="0"/>
+          <w:numId w:val="6"/>
+        </w:numPr>
+        <w:ind w:left="720" w:hanging="360"/>
+        <w:rPr>
+          <w:rFonts w:ascii="Roboto" w:cs="Roboto" w:eastAsia="Roboto" w:hAnsi="Roboto"/>
+        </w:rPr>
+      </w:pPr>
+      <w:r>
+        <w:rPr>
+          <w:rFonts w:ascii="Roboto" w:cs="Roboto" w:eastAsia="Roboto" w:hAnsi="Roboto"/>
+          <w:rtl w:val="0"/>
+        </w:rPr>
+        <w:t xml:space="preserve">Добавление, редактирование и удаление категорий </w:t>
+      </w:r>
+    </w:p>
+    <w:p>
+      <w:pPr>
+        <w:numPr>
+          <w:ilvl w:val="0"/>
+          <w:numId w:val="6"/>
+        </w:numPr>
+        <w:ind w:left="720" w:hanging="360"/>
+        <w:rPr>
+          <w:rFonts w:ascii="Roboto" w:cs="Roboto" w:eastAsia="Roboto" w:hAnsi="Roboto"/>
+        </w:rPr>
+      </w:pPr>
+      <w:r>
+        <w:rPr>
+          <w:rFonts w:ascii="Roboto" w:cs="Roboto" w:eastAsia="Roboto" w:hAnsi="Roboto"/>
+          <w:rtl w:val="0"/>
+        </w:rPr>
+        <w:t xml:space="preserve">Просмотр списка зарегистрированных пользователей</w:t>
+      </w:r>
+    </w:p>
+    <w:p>
+      <w:pPr>
+        <w:numPr>
+          <w:ilvl w:val="0"/>
+          <w:numId w:val="6"/>
+        </w:numPr>
+        <w:ind w:left="720" w:hanging="360"/>
+        <w:rPr>
+          <w:rFonts w:ascii="Roboto" w:cs="Roboto" w:eastAsia="Roboto" w:hAnsi="Roboto"/>
+        </w:rPr>
+      </w:pPr>
+      <w:r>
+        <w:rPr>
+          <w:rFonts w:ascii="Roboto" w:cs="Roboto" w:eastAsia="Roboto" w:hAnsi="Roboto"/>
+          <w:rtl w:val="0"/>
+        </w:rPr>
+        <w:t xml:space="preserve">Просмотр персональных данных зарегистрированного пользователя</w:t>
+      </w:r>
+    </w:p>
+    <w:p>
+      <w:pPr>
+        <w:numPr>
+          <w:ilvl w:val="0"/>
+          <w:numId w:val="6"/>
+        </w:numPr>
+        <w:ind w:left="720" w:hanging="360"/>
+        <w:rPr>
+          <w:rFonts w:ascii="Roboto" w:cs="Roboto" w:eastAsia="Roboto" w:hAnsi="Roboto"/>
+        </w:rPr>
+      </w:pPr>
+      <w:r>
+        <w:rPr>
+          <w:rFonts w:ascii="Roboto" w:cs="Roboto" w:eastAsia="Roboto" w:hAnsi="Roboto"/>
+          <w:rtl w:val="0"/>
+        </w:rPr>
+        <w:t xml:space="preserve">Блокировка зарегистрированного пользователя</w:t>
+      </w:r>
+    </w:p>
+    <w:p>
+      <w:pPr>
+        <w:numPr>
+          <w:ilvl w:val="0"/>
+          <w:numId w:val="6"/>
+        </w:numPr>
+        <w:ind w:left="720" w:hanging="360"/>
+        <w:rPr>
+          <w:rFonts w:ascii="Roboto" w:cs="Roboto" w:eastAsia="Roboto" w:hAnsi="Roboto"/>
+        </w:rPr>
+      </w:pPr>
+      <w:r>
+        <w:rPr>
+          <w:rFonts w:ascii="Roboto" w:cs="Roboto" w:eastAsia="Roboto" w:hAnsi="Roboto"/>
+          <w:rtl w:val="0"/>
+        </w:rPr>
+        <w:t xml:space="preserve">Просмотр размещенных заказов зарегистрированных пользователей</w:t>
+      </w:r>
+    </w:p>
+    <w:p>
+      <w:pPr>
+        <w:numPr>
+          <w:ilvl w:val="0"/>
+          <w:numId w:val="6"/>
+        </w:numPr>
+        <w:ind w:left="720" w:hanging="360"/>
+        <w:rPr>
+          <w:rFonts w:ascii="Roboto" w:cs="Roboto" w:eastAsia="Roboto" w:hAnsi="Roboto"/>
+        </w:rPr>
+      </w:pPr>
+      <w:r>
+        <w:rPr>
+          <w:rFonts w:ascii="Roboto" w:cs="Roboto" w:eastAsia="Roboto" w:hAnsi="Roboto"/>
+          <w:rtl w:val="0"/>
+        </w:rPr>
+        <w:t xml:space="preserve">Редактирование адреса и телефона получателя в размещенном заказе</w:t>
+      </w:r>
+    </w:p>
+    <w:p>
+      <w:pPr>
+        <w:numPr>
+          <w:ilvl w:val="0"/>
+          <w:numId w:val="6"/>
+        </w:numPr>
+        <w:ind w:left="720" w:hanging="360"/>
+        <w:rPr>
+          <w:rFonts w:ascii="Roboto" w:cs="Roboto" w:eastAsia="Roboto" w:hAnsi="Roboto"/>
+        </w:rPr>
+      </w:pPr>
+      <w:r>
+        <w:rPr>
+          <w:rFonts w:ascii="Roboto" w:cs="Roboto" w:eastAsia="Roboto" w:hAnsi="Roboto"/>
+          <w:rtl w:val="0"/>
+        </w:rPr>
+        <w:t xml:space="preserve">Смена статусов в размещенных заказов</w:t>
+      </w:r>
+    </w:p>
+    <w:p>
+      <w:pPr>
+        <w:numPr>
+          <w:ilvl w:val="0"/>
+          <w:numId w:val="6"/>
+        </w:numPr>
+        <w:ind w:left="720" w:hanging="360"/>
+        <w:rPr>
+          <w:rFonts w:ascii="Roboto" w:cs="Roboto" w:eastAsia="Roboto" w:hAnsi="Roboto"/>
+        </w:rPr>
+      </w:pPr>
+      <w:r>
+        <w:rPr>
+          <w:rFonts w:ascii="Roboto" w:cs="Roboto" w:eastAsia="Roboto" w:hAnsi="Roboto"/>
+          <w:rtl w:val="0"/>
+        </w:rPr>
+        <w:t xml:space="preserve">Редактирование своей персональной информации в профиле администратора</w:t>
+      </w:r>
+    </w:p>
+    <w:p>
+      <w:pPr>
+        <w:rPr>
+          <w:rFonts w:ascii="Roboto" w:cs="Roboto" w:eastAsia="Roboto" w:hAnsi="Roboto"/>
+          <w:i w:val="1"/>
+          <w:color w:val="0000ff"/>
+        </w:rPr>
+      </w:pPr>
+      <w:r>
+        <w:rPr>
+          <w:rFonts w:ascii="Roboto" w:cs="Roboto" w:eastAsia="Roboto" w:hAnsi="Roboto"/>
+          <w:i w:val="1"/>
+          <w:color w:val="0000ff"/>
+          <w:rtl w:val="0"/>
+        </w:rPr>
+        <w:t xml:space="preserve">Для проверки и тестирования функций администратора используйте email admin@admin.kz и пароль helloworld</w:t>
+      </w:r>
+    </w:p>
+    <w:p>
+      <w:pPr>
+        <w:rPr>
+          <w:rFonts w:ascii="Roboto" w:cs="Roboto" w:eastAsia="Roboto" w:hAnsi="Roboto"/>
+          <w:i w:val="1"/>
+          <w:color w:val="0000ff"/>
+        </w:rPr>
+      </w:pPr>
+      <w:r>
+        <w:rPr>
+          <w:rtl w:val="0"/>
+        </w:rPr>
+      </w:r>
+    </w:p>
+    <w:p>
+      <w:pPr>
+        <w:rPr>
+          <w:rFonts w:ascii="Roboto" w:cs="Roboto" w:eastAsia="Roboto" w:hAnsi="Roboto"/>
+          <w:i w:val="1"/>
+          <w:color w:val="0000ff"/>
+        </w:rPr>
       </w:pPr>
       <w:r>
         <w:rPr>
@@ -792,7 +2684,7 @@
     </w:p>
     <w:sectPr>
       <w:pgSz w:h="16834" w:w="11909" w:orient="portrait"/>
-      <w:pgMar w:bottom="1440" w:top="1440" w:left="1440" w:right="1440" w:header="720" w:footer="720"/>
+      <w:pgMar w:bottom="1440" w:top="1440" w:left="1842.51968503937" w:right="1440" w:header="720" w:footer="720"/>
       <w:pgNumType w:start="1"/>
     </w:sectPr>
   </w:body>
@@ -911,8 +2803,686 @@
       </w:rPr>
     </w:lvl>
   </w:abstractNum>
+  <w:abstractNum w:abstractNumId="2">
+    <w:lvl w:ilvl="0">
+      <w:start w:val="1"/>
+      <w:numFmt w:val="decimal"/>
+      <w:lvlText w:val="%1)"/>
+      <w:lvlJc w:val="left"/>
+      <w:pPr>
+        <w:ind w:left="720" w:hanging="360"/>
+      </w:pPr>
+      <w:rPr>
+        <w:u w:val="none"/>
+      </w:rPr>
+    </w:lvl>
+    <w:lvl w:ilvl="1">
+      <w:start w:val="1"/>
+      <w:numFmt w:val="lowerLetter"/>
+      <w:lvlText w:val="%2)"/>
+      <w:lvlJc w:val="left"/>
+      <w:pPr>
+        <w:ind w:left="1440" w:hanging="360"/>
+      </w:pPr>
+      <w:rPr>
+        <w:u w:val="none"/>
+      </w:rPr>
+    </w:lvl>
+    <w:lvl w:ilvl="2">
+      <w:start w:val="1"/>
+      <w:numFmt w:val="lowerRoman"/>
+      <w:lvlText w:val="%3)"/>
+      <w:lvlJc w:val="right"/>
+      <w:pPr>
+        <w:ind w:left="2160" w:hanging="360"/>
+      </w:pPr>
+      <w:rPr>
+        <w:u w:val="none"/>
+      </w:rPr>
+    </w:lvl>
+    <w:lvl w:ilvl="3">
+      <w:start w:val="1"/>
+      <w:numFmt w:val="decimal"/>
+      <w:lvlText w:val="(%4)"/>
+      <w:lvlJc w:val="left"/>
+      <w:pPr>
+        <w:ind w:left="2880" w:hanging="360"/>
+      </w:pPr>
+      <w:rPr>
+        <w:u w:val="none"/>
+      </w:rPr>
+    </w:lvl>
+    <w:lvl w:ilvl="4">
+      <w:start w:val="1"/>
+      <w:numFmt w:val="lowerLetter"/>
+      <w:lvlText w:val="(%5)"/>
+      <w:lvlJc w:val="left"/>
+      <w:pPr>
+        <w:ind w:left="3600" w:hanging="360"/>
+      </w:pPr>
+      <w:rPr>
+        <w:u w:val="none"/>
+      </w:rPr>
+    </w:lvl>
+    <w:lvl w:ilvl="5">
+      <w:start w:val="1"/>
+      <w:numFmt w:val="lowerRoman"/>
+      <w:lvlText w:val="(%6)"/>
+      <w:lvlJc w:val="right"/>
+      <w:pPr>
+        <w:ind w:left="4320" w:hanging="360"/>
+      </w:pPr>
+      <w:rPr>
+        <w:u w:val="none"/>
+      </w:rPr>
+    </w:lvl>
+    <w:lvl w:ilvl="6">
+      <w:start w:val="1"/>
+      <w:numFmt w:val="decimal"/>
+      <w:lvlText w:val="%7."/>
+      <w:lvlJc w:val="left"/>
+      <w:pPr>
+        <w:ind w:left="5040" w:hanging="360"/>
+      </w:pPr>
+      <w:rPr>
+        <w:u w:val="none"/>
+      </w:rPr>
+    </w:lvl>
+    <w:lvl w:ilvl="7">
+      <w:start w:val="1"/>
+      <w:numFmt w:val="lowerLetter"/>
+      <w:lvlText w:val="%8."/>
+      <w:lvlJc w:val="left"/>
+      <w:pPr>
+        <w:ind w:left="5760" w:hanging="360"/>
+      </w:pPr>
+      <w:rPr>
+        <w:u w:val="none"/>
+      </w:rPr>
+    </w:lvl>
+    <w:lvl w:ilvl="8">
+      <w:start w:val="1"/>
+      <w:numFmt w:val="lowerRoman"/>
+      <w:lvlText w:val="%9."/>
+      <w:lvlJc w:val="right"/>
+      <w:pPr>
+        <w:ind w:left="6480" w:hanging="360"/>
+      </w:pPr>
+      <w:rPr>
+        <w:u w:val="none"/>
+      </w:rPr>
+    </w:lvl>
+  </w:abstractNum>
+  <w:abstractNum w:abstractNumId="3">
+    <w:lvl w:ilvl="0">
+      <w:start w:val="1"/>
+      <w:numFmt w:val="decimal"/>
+      <w:lvlText w:val="%1."/>
+      <w:lvlJc w:val="left"/>
+      <w:pPr>
+        <w:ind w:left="720" w:hanging="360"/>
+      </w:pPr>
+      <w:rPr>
+        <w:u w:val="none"/>
+      </w:rPr>
+    </w:lvl>
+    <w:lvl w:ilvl="1">
+      <w:start w:val="1"/>
+      <w:numFmt w:val="lowerLetter"/>
+      <w:lvlText w:val="%2."/>
+      <w:lvlJc w:val="left"/>
+      <w:pPr>
+        <w:ind w:left="1440" w:hanging="360"/>
+      </w:pPr>
+      <w:rPr>
+        <w:u w:val="none"/>
+      </w:rPr>
+    </w:lvl>
+    <w:lvl w:ilvl="2">
+      <w:start w:val="1"/>
+      <w:numFmt w:val="lowerRoman"/>
+      <w:lvlText w:val="%3."/>
+      <w:lvlJc w:val="right"/>
+      <w:pPr>
+        <w:ind w:left="2160" w:hanging="360"/>
+      </w:pPr>
+      <w:rPr>
+        <w:u w:val="none"/>
+      </w:rPr>
+    </w:lvl>
+    <w:lvl w:ilvl="3">
+      <w:start w:val="1"/>
+      <w:numFmt w:val="decimal"/>
+      <w:lvlText w:val="%4."/>
+      <w:lvlJc w:val="left"/>
+      <w:pPr>
+        <w:ind w:left="2880" w:hanging="360"/>
+      </w:pPr>
+      <w:rPr>
+        <w:u w:val="none"/>
+      </w:rPr>
+    </w:lvl>
+    <w:lvl w:ilvl="4">
+      <w:start w:val="1"/>
+      <w:numFmt w:val="lowerLetter"/>
+      <w:lvlText w:val="%5."/>
+      <w:lvlJc w:val="left"/>
+      <w:pPr>
+        <w:ind w:left="3600" w:hanging="360"/>
+      </w:pPr>
+      <w:rPr>
+        <w:u w:val="none"/>
+      </w:rPr>
+    </w:lvl>
+    <w:lvl w:ilvl="5">
+      <w:start w:val="1"/>
+      <w:numFmt w:val="lowerRoman"/>
+      <w:lvlText w:val="%6."/>
+      <w:lvlJc w:val="right"/>
+      <w:pPr>
+        <w:ind w:left="4320" w:hanging="360"/>
+      </w:pPr>
+      <w:rPr>
+        <w:u w:val="none"/>
+      </w:rPr>
+    </w:lvl>
+    <w:lvl w:ilvl="6">
+      <w:start w:val="1"/>
+      <w:numFmt w:val="decimal"/>
+      <w:lvlText w:val="%7."/>
+      <w:lvlJc w:val="left"/>
+      <w:pPr>
+        <w:ind w:left="5040" w:hanging="360"/>
+      </w:pPr>
+      <w:rPr>
+        <w:u w:val="none"/>
+      </w:rPr>
+    </w:lvl>
+    <w:lvl w:ilvl="7">
+      <w:start w:val="1"/>
+      <w:numFmt w:val="lowerLetter"/>
+      <w:lvlText w:val="%8."/>
+      <w:lvlJc w:val="left"/>
+      <w:pPr>
+        <w:ind w:left="5760" w:hanging="360"/>
+      </w:pPr>
+      <w:rPr>
+        <w:u w:val="none"/>
+      </w:rPr>
+    </w:lvl>
+    <w:lvl w:ilvl="8">
+      <w:start w:val="1"/>
+      <w:numFmt w:val="lowerRoman"/>
+      <w:lvlText w:val="%9."/>
+      <w:lvlJc w:val="right"/>
+      <w:pPr>
+        <w:ind w:left="6480" w:hanging="360"/>
+      </w:pPr>
+      <w:rPr>
+        <w:u w:val="none"/>
+      </w:rPr>
+    </w:lvl>
+  </w:abstractNum>
+  <w:abstractNum w:abstractNumId="4">
+    <w:lvl w:ilvl="0">
+      <w:start w:val="1"/>
+      <w:numFmt w:val="decimal"/>
+      <w:lvlText w:val="%1."/>
+      <w:lvlJc w:val="left"/>
+      <w:pPr>
+        <w:ind w:left="720" w:hanging="360"/>
+      </w:pPr>
+      <w:rPr>
+        <w:u w:val="none"/>
+      </w:rPr>
+    </w:lvl>
+    <w:lvl w:ilvl="1">
+      <w:start w:val="1"/>
+      <w:numFmt w:val="lowerLetter"/>
+      <w:lvlText w:val="%2."/>
+      <w:lvlJc w:val="left"/>
+      <w:pPr>
+        <w:ind w:left="1440" w:hanging="360"/>
+      </w:pPr>
+      <w:rPr>
+        <w:u w:val="none"/>
+      </w:rPr>
+    </w:lvl>
+    <w:lvl w:ilvl="2">
+      <w:start w:val="1"/>
+      <w:numFmt w:val="lowerRoman"/>
+      <w:lvlText w:val="%3."/>
+      <w:lvlJc w:val="right"/>
+      <w:pPr>
+        <w:ind w:left="2160" w:hanging="360"/>
+      </w:pPr>
+      <w:rPr>
+        <w:u w:val="none"/>
+      </w:rPr>
+    </w:lvl>
+    <w:lvl w:ilvl="3">
+      <w:start w:val="1"/>
+      <w:numFmt w:val="decimal"/>
+      <w:lvlText w:val="%4."/>
+      <w:lvlJc w:val="left"/>
+      <w:pPr>
+        <w:ind w:left="2880" w:hanging="360"/>
+      </w:pPr>
+      <w:rPr>
+        <w:u w:val="none"/>
+      </w:rPr>
+    </w:lvl>
+    <w:lvl w:ilvl="4">
+      <w:start w:val="1"/>
+      <w:numFmt w:val="lowerLetter"/>
+      <w:lvlText w:val="%5."/>
+      <w:lvlJc w:val="left"/>
+      <w:pPr>
+        <w:ind w:left="3600" w:hanging="360"/>
+      </w:pPr>
+      <w:rPr>
+        <w:u w:val="none"/>
+      </w:rPr>
+    </w:lvl>
+    <w:lvl w:ilvl="5">
+      <w:start w:val="1"/>
+      <w:numFmt w:val="lowerRoman"/>
+      <w:lvlText w:val="%6."/>
+      <w:lvlJc w:val="right"/>
+      <w:pPr>
+        <w:ind w:left="4320" w:hanging="360"/>
+      </w:pPr>
+      <w:rPr>
+        <w:u w:val="none"/>
+      </w:rPr>
+    </w:lvl>
+    <w:lvl w:ilvl="6">
+      <w:start w:val="1"/>
+      <w:numFmt w:val="decimal"/>
+      <w:lvlText w:val="%7."/>
+      <w:lvlJc w:val="left"/>
+      <w:pPr>
+        <w:ind w:left="5040" w:hanging="360"/>
+      </w:pPr>
+      <w:rPr>
+        <w:u w:val="none"/>
+      </w:rPr>
+    </w:lvl>
+    <w:lvl w:ilvl="7">
+      <w:start w:val="1"/>
+      <w:numFmt w:val="lowerLetter"/>
+      <w:lvlText w:val="%8."/>
+      <w:lvlJc w:val="left"/>
+      <w:pPr>
+        <w:ind w:left="5760" w:hanging="360"/>
+      </w:pPr>
+      <w:rPr>
+        <w:u w:val="none"/>
+      </w:rPr>
+    </w:lvl>
+    <w:lvl w:ilvl="8">
+      <w:start w:val="1"/>
+      <w:numFmt w:val="lowerRoman"/>
+      <w:lvlText w:val="%9."/>
+      <w:lvlJc w:val="right"/>
+      <w:pPr>
+        <w:ind w:left="6480" w:hanging="360"/>
+      </w:pPr>
+      <w:rPr>
+        <w:u w:val="none"/>
+      </w:rPr>
+    </w:lvl>
+  </w:abstractNum>
+  <w:abstractNum w:abstractNumId="5">
+    <w:lvl w:ilvl="0">
+      <w:start w:val="1"/>
+      <w:numFmt w:val="decimal"/>
+      <w:lvlText w:val="%1)"/>
+      <w:lvlJc w:val="left"/>
+      <w:pPr>
+        <w:ind w:left="720" w:hanging="360"/>
+      </w:pPr>
+      <w:rPr>
+        <w:u w:val="none"/>
+      </w:rPr>
+    </w:lvl>
+    <w:lvl w:ilvl="1">
+      <w:start w:val="1"/>
+      <w:numFmt w:val="lowerLetter"/>
+      <w:lvlText w:val="%2)"/>
+      <w:lvlJc w:val="left"/>
+      <w:pPr>
+        <w:ind w:left="1440" w:hanging="360"/>
+      </w:pPr>
+      <w:rPr>
+        <w:u w:val="none"/>
+      </w:rPr>
+    </w:lvl>
+    <w:lvl w:ilvl="2">
+      <w:start w:val="1"/>
+      <w:numFmt w:val="lowerRoman"/>
+      <w:lvlText w:val="%3)"/>
+      <w:lvlJc w:val="right"/>
+      <w:pPr>
+        <w:ind w:left="2160" w:hanging="360"/>
+      </w:pPr>
+      <w:rPr>
+        <w:u w:val="none"/>
+      </w:rPr>
+    </w:lvl>
+    <w:lvl w:ilvl="3">
+      <w:start w:val="1"/>
+      <w:numFmt w:val="decimal"/>
+      <w:lvlText w:val="(%4)"/>
+      <w:lvlJc w:val="left"/>
+      <w:pPr>
+        <w:ind w:left="2880" w:hanging="360"/>
+      </w:pPr>
+      <w:rPr>
+        <w:u w:val="none"/>
+      </w:rPr>
+    </w:lvl>
+    <w:lvl w:ilvl="4">
+      <w:start w:val="1"/>
+      <w:numFmt w:val="lowerLetter"/>
+      <w:lvlText w:val="(%5)"/>
+      <w:lvlJc w:val="left"/>
+      <w:pPr>
+        <w:ind w:left="3600" w:hanging="360"/>
+      </w:pPr>
+      <w:rPr>
+        <w:u w:val="none"/>
+      </w:rPr>
+    </w:lvl>
+    <w:lvl w:ilvl="5">
+      <w:start w:val="1"/>
+      <w:numFmt w:val="lowerRoman"/>
+      <w:lvlText w:val="(%6)"/>
+      <w:lvlJc w:val="right"/>
+      <w:pPr>
+        <w:ind w:left="4320" w:hanging="360"/>
+      </w:pPr>
+      <w:rPr>
+        <w:u w:val="none"/>
+      </w:rPr>
+    </w:lvl>
+    <w:lvl w:ilvl="6">
+      <w:start w:val="1"/>
+      <w:numFmt w:val="decimal"/>
+      <w:lvlText w:val="%7."/>
+      <w:lvlJc w:val="left"/>
+      <w:pPr>
+        <w:ind w:left="5040" w:hanging="360"/>
+      </w:pPr>
+      <w:rPr>
+        <w:u w:val="none"/>
+      </w:rPr>
+    </w:lvl>
+    <w:lvl w:ilvl="7">
+      <w:start w:val="1"/>
+      <w:numFmt w:val="lowerLetter"/>
+      <w:lvlText w:val="%8."/>
+      <w:lvlJc w:val="left"/>
+      <w:pPr>
+        <w:ind w:left="5760" w:hanging="360"/>
+      </w:pPr>
+      <w:rPr>
+        <w:u w:val="none"/>
+      </w:rPr>
+    </w:lvl>
+    <w:lvl w:ilvl="8">
+      <w:start w:val="1"/>
+      <w:numFmt w:val="lowerRoman"/>
+      <w:lvlText w:val="%9."/>
+      <w:lvlJc w:val="right"/>
+      <w:pPr>
+        <w:ind w:left="6480" w:hanging="360"/>
+      </w:pPr>
+      <w:rPr>
+        <w:u w:val="none"/>
+      </w:rPr>
+    </w:lvl>
+  </w:abstractNum>
+  <w:abstractNum w:abstractNumId="6">
+    <w:lvl w:ilvl="0">
+      <w:start w:val="1"/>
+      <w:numFmt w:val="decimal"/>
+      <w:lvlText w:val="%1."/>
+      <w:lvlJc w:val="left"/>
+      <w:pPr>
+        <w:ind w:left="720" w:hanging="360"/>
+      </w:pPr>
+      <w:rPr>
+        <w:u w:val="none"/>
+      </w:rPr>
+    </w:lvl>
+    <w:lvl w:ilvl="1">
+      <w:start w:val="1"/>
+      <w:numFmt w:val="lowerLetter"/>
+      <w:lvlText w:val="%2."/>
+      <w:lvlJc w:val="left"/>
+      <w:pPr>
+        <w:ind w:left="1440" w:hanging="360"/>
+      </w:pPr>
+      <w:rPr>
+        <w:u w:val="none"/>
+      </w:rPr>
+    </w:lvl>
+    <w:lvl w:ilvl="2">
+      <w:start w:val="1"/>
+      <w:numFmt w:val="lowerRoman"/>
+      <w:lvlText w:val="%3."/>
+      <w:lvlJc w:val="right"/>
+      <w:pPr>
+        <w:ind w:left="2160" w:hanging="360"/>
+      </w:pPr>
+      <w:rPr>
+        <w:u w:val="none"/>
+      </w:rPr>
+    </w:lvl>
+    <w:lvl w:ilvl="3">
+      <w:start w:val="1"/>
+      <w:numFmt w:val="decimal"/>
+      <w:lvlText w:val="%4."/>
+      <w:lvlJc w:val="left"/>
+      <w:pPr>
+        <w:ind w:left="2880" w:hanging="360"/>
+      </w:pPr>
+      <w:rPr>
+        <w:u w:val="none"/>
+      </w:rPr>
+    </w:lvl>
+    <w:lvl w:ilvl="4">
+      <w:start w:val="1"/>
+      <w:numFmt w:val="lowerLetter"/>
+      <w:lvlText w:val="%5."/>
+      <w:lvlJc w:val="left"/>
+      <w:pPr>
+        <w:ind w:left="3600" w:hanging="360"/>
+      </w:pPr>
+      <w:rPr>
+        <w:u w:val="none"/>
+      </w:rPr>
+    </w:lvl>
+    <w:lvl w:ilvl="5">
+      <w:start w:val="1"/>
+      <w:numFmt w:val="lowerRoman"/>
+      <w:lvlText w:val="%6."/>
+      <w:lvlJc w:val="right"/>
+      <w:pPr>
+        <w:ind w:left="4320" w:hanging="360"/>
+      </w:pPr>
+      <w:rPr>
+        <w:u w:val="none"/>
+      </w:rPr>
+    </w:lvl>
+    <w:lvl w:ilvl="6">
+      <w:start w:val="1"/>
+      <w:numFmt w:val="decimal"/>
+      <w:lvlText w:val="%7."/>
+      <w:lvlJc w:val="left"/>
+      <w:pPr>
+        <w:ind w:left="5040" w:hanging="360"/>
+      </w:pPr>
+      <w:rPr>
+        <w:u w:val="none"/>
+      </w:rPr>
+    </w:lvl>
+    <w:lvl w:ilvl="7">
+      <w:start w:val="1"/>
+      <w:numFmt w:val="lowerLetter"/>
+      <w:lvlText w:val="%8."/>
+      <w:lvlJc w:val="left"/>
+      <w:pPr>
+        <w:ind w:left="5760" w:hanging="360"/>
+      </w:pPr>
+      <w:rPr>
+        <w:u w:val="none"/>
+      </w:rPr>
+    </w:lvl>
+    <w:lvl w:ilvl="8">
+      <w:start w:val="1"/>
+      <w:numFmt w:val="lowerRoman"/>
+      <w:lvlText w:val="%9."/>
+      <w:lvlJc w:val="right"/>
+      <w:pPr>
+        <w:ind w:left="6480" w:hanging="360"/>
+      </w:pPr>
+      <w:rPr>
+        <w:u w:val="none"/>
+      </w:rPr>
+    </w:lvl>
+  </w:abstractNum>
+  <w:abstractNum w:abstractNumId="7">
+    <w:lvl w:ilvl="0">
+      <w:start w:val="1"/>
+      <w:numFmt w:val="decimal"/>
+      <w:lvlText w:val="%1)"/>
+      <w:lvlJc w:val="left"/>
+      <w:pPr>
+        <w:ind w:left="720" w:hanging="360"/>
+      </w:pPr>
+      <w:rPr>
+        <w:u w:val="none"/>
+      </w:rPr>
+    </w:lvl>
+    <w:lvl w:ilvl="1">
+      <w:start w:val="1"/>
+      <w:numFmt w:val="lowerLetter"/>
+      <w:lvlText w:val="%2)"/>
+      <w:lvlJc w:val="left"/>
+      <w:pPr>
+        <w:ind w:left="1440" w:hanging="360"/>
+      </w:pPr>
+      <w:rPr>
+        <w:u w:val="none"/>
+      </w:rPr>
+    </w:lvl>
+    <w:lvl w:ilvl="2">
+      <w:start w:val="1"/>
+      <w:numFmt w:val="lowerRoman"/>
+      <w:lvlText w:val="%3)"/>
+      <w:lvlJc w:val="right"/>
+      <w:pPr>
+        <w:ind w:left="2160" w:hanging="360"/>
+      </w:pPr>
+      <w:rPr>
+        <w:u w:val="none"/>
+      </w:rPr>
+    </w:lvl>
+    <w:lvl w:ilvl="3">
+      <w:start w:val="1"/>
+      <w:numFmt w:val="decimal"/>
+      <w:lvlText w:val="(%4)"/>
+      <w:lvlJc w:val="left"/>
+      <w:pPr>
+        <w:ind w:left="2880" w:hanging="360"/>
+      </w:pPr>
+      <w:rPr>
+        <w:u w:val="none"/>
+      </w:rPr>
+    </w:lvl>
+    <w:lvl w:ilvl="4">
+      <w:start w:val="1"/>
+      <w:numFmt w:val="lowerLetter"/>
+      <w:lvlText w:val="(%5)"/>
+      <w:lvlJc w:val="left"/>
+      <w:pPr>
+        <w:ind w:left="3600" w:hanging="360"/>
+      </w:pPr>
+      <w:rPr>
+        <w:u w:val="none"/>
+      </w:rPr>
+    </w:lvl>
+    <w:lvl w:ilvl="5">
+      <w:start w:val="1"/>
+      <w:numFmt w:val="lowerRoman"/>
+      <w:lvlText w:val="(%6)"/>
+      <w:lvlJc w:val="right"/>
+      <w:pPr>
+        <w:ind w:left="4320" w:hanging="360"/>
+      </w:pPr>
+      <w:rPr>
+        <w:u w:val="none"/>
+      </w:rPr>
+    </w:lvl>
+    <w:lvl w:ilvl="6">
+      <w:start w:val="1"/>
+      <w:numFmt w:val="decimal"/>
+      <w:lvlText w:val="%7."/>
+      <w:lvlJc w:val="left"/>
+      <w:pPr>
+        <w:ind w:left="5040" w:hanging="360"/>
+      </w:pPr>
+      <w:rPr>
+        <w:u w:val="none"/>
+      </w:rPr>
+    </w:lvl>
+    <w:lvl w:ilvl="7">
+      <w:start w:val="1"/>
+      <w:numFmt w:val="lowerLetter"/>
+      <w:lvlText w:val="%8."/>
+      <w:lvlJc w:val="left"/>
+      <w:pPr>
+        <w:ind w:left="5760" w:hanging="360"/>
+      </w:pPr>
+      <w:rPr>
+        <w:u w:val="none"/>
+      </w:rPr>
+    </w:lvl>
+    <w:lvl w:ilvl="8">
+      <w:start w:val="1"/>
+      <w:numFmt w:val="lowerRoman"/>
+      <w:lvlText w:val="%9."/>
+      <w:lvlJc w:val="right"/>
+      <w:pPr>
+        <w:ind w:left="6480" w:hanging="360"/>
+      </w:pPr>
+      <w:rPr>
+        <w:u w:val="none"/>
+      </w:rPr>
+    </w:lvl>
+  </w:abstractNum>
   <w:num w:numId="1">
     <w:abstractNumId w:val="1"/>
+  </w:num>
+  <w:num w:numId="2">
+    <w:abstractNumId w:val="2"/>
+  </w:num>
+  <w:num w:numId="3">
+    <w:abstractNumId w:val="3"/>
+  </w:num>
+  <w:num w:numId="4">
+    <w:abstractNumId w:val="4"/>
+  </w:num>
+  <w:num w:numId="5">
+    <w:abstractNumId w:val="5"/>
+  </w:num>
+  <w:num w:numId="6">
+    <w:abstractNumId w:val="6"/>
+  </w:num>
+  <w:num w:numId="7">
+    <w:abstractNumId w:val="7"/>
   </w:num>
 </w:numbering>
 </file>

</xml_diff>